<commit_message>
added course.docx - my course projcet
</commit_message>
<xml_diff>
--- a/pythonProject/yurchenko_report_2.docx
+++ b/pythonProject/yurchenko_report_2.docx
@@ -453,7 +453,6 @@
           <w:sz w:val="24"/>
         </w:rPr>
       </w:r>
-      <w:r/>
       <w:r>
         <w:rPr>
           <w:rFonts w:ascii="Times New Roman" w:hAnsi="Times New Roman" w:cs="Times New Roman" w:eastAsia="Times New Roman"/>
@@ -833,7 +832,7 @@
     </w:p>
     <w:p>
       <w:pPr>
-        <w:pStyle w:val="832"/>
+        <w:pStyle w:val="856"/>
         <w:numPr>
           <w:ilvl w:val="0"/>
           <w:numId w:val="3"/>
@@ -932,7 +931,7 @@
     </w:p>
     <w:p>
       <w:pPr>
-        <w:pStyle w:val="832"/>
+        <w:pStyle w:val="856"/>
         <w:numPr>
           <w:ilvl w:val="0"/>
           <w:numId w:val="11"/>
@@ -968,10 +967,11 @@
           <w:highlight w:val="none"/>
         </w:rPr>
       </w:r>
+      <w:r/>
     </w:p>
     <w:p>
       <w:pPr>
-        <w:pStyle w:val="832"/>
+        <w:pStyle w:val="856"/>
         <w:numPr>
           <w:ilvl w:val="0"/>
           <w:numId w:val="11"/>
@@ -1007,10 +1007,11 @@
           <w:highlight w:val="none"/>
         </w:rPr>
       </w:r>
+      <w:r/>
     </w:p>
     <w:p>
       <w:pPr>
-        <w:pStyle w:val="832"/>
+        <w:pStyle w:val="856"/>
         <w:numPr>
           <w:ilvl w:val="0"/>
           <w:numId w:val="11"/>
@@ -1046,10 +1047,11 @@
           <w:highlight w:val="none"/>
         </w:rPr>
       </w:r>
+      <w:r/>
     </w:p>
     <w:p>
       <w:pPr>
-        <w:pStyle w:val="832"/>
+        <w:pStyle w:val="856"/>
         <w:numPr>
           <w:ilvl w:val="0"/>
           <w:numId w:val="11"/>
@@ -1082,7 +1084,7 @@
     </w:p>
     <w:p>
       <w:pPr>
-        <w:pStyle w:val="832"/>
+        <w:pStyle w:val="856"/>
         <w:numPr>
           <w:ilvl w:val="0"/>
           <w:numId w:val="11"/>
@@ -1123,7 +1125,7 @@
     </w:p>
     <w:p>
       <w:pPr>
-        <w:pStyle w:val="832"/>
+        <w:pStyle w:val="856"/>
         <w:numPr>
           <w:ilvl w:val="0"/>
           <w:numId w:val="11"/>
@@ -1251,10 +1253,11 @@
           <w:highlight w:val="none"/>
         </w:rPr>
       </w:r>
+      <w:r/>
     </w:p>
     <w:p>
       <w:pPr>
-        <w:pStyle w:val="832"/>
+        <w:pStyle w:val="856"/>
         <w:numPr>
           <w:ilvl w:val="0"/>
           <w:numId w:val="10"/>
@@ -1323,6 +1326,7 @@
           <w:szCs w:val="28"/>
         </w:rPr>
       </w:r>
+      <w:r/>
     </w:p>
     <w:p>
       <w:pPr>
@@ -1352,6 +1356,7 @@
           <w:szCs w:val="28"/>
         </w:rPr>
       </w:r>
+      <w:r/>
     </w:p>
     <w:p>
       <w:pPr>
@@ -1384,23 +1389,25 @@
           <w:highlight w:val="none"/>
         </w:rPr>
       </w:r>
-      <w:r>
-        <w:rPr>
-          <w:rFonts w:ascii="Times New Roman" w:hAnsi="Times New Roman" w:cs="Times New Roman" w:eastAsia="Times New Roman"/>
-          <w:b w:val="false"/>
+      <w:r/>
+    </w:p>
+    <w:p>
+      <w:pPr>
+        <w:pStyle w:val="838"/>
+        <w:rPr>
+          <w:highlight w:val="none"/>
+        </w:rPr>
+      </w:pPr>
+      <w:r>
+        <w:rPr>
           <w:sz w:val="28"/>
           <w:szCs w:val="28"/>
           <w:highlight w:val="none"/>
         </w:rPr>
       </w:r>
-    </w:p>
-    <w:p>
-      <w:pPr>
-        <w:pStyle w:val="814"/>
-        <w:rPr>
-          <w:highlight w:val="none"/>
-        </w:rPr>
-      </w:pPr>
+      <w:r>
+        <w:t xml:space="preserve">Визначити вхідні і вихідні змінні</w:t>
+      </w:r>
       <w:r>
         <w:rPr>
           <w:sz w:val="28"/>
@@ -1408,23 +1415,7 @@
           <w:highlight w:val="none"/>
         </w:rPr>
       </w:r>
-      <w:r>
-        <w:t xml:space="preserve">Визначити вхідні і вихідні змінні</w:t>
-      </w:r>
-      <w:r>
-        <w:rPr>
-          <w:sz w:val="28"/>
-          <w:szCs w:val="28"/>
-          <w:highlight w:val="none"/>
-        </w:rPr>
-      </w:r>
-      <w:r>
-        <w:rPr>
-          <w:sz w:val="28"/>
-          <w:szCs w:val="28"/>
-          <w:highlight w:val="none"/>
-        </w:rPr>
-      </w:r>
+      <w:r/>
     </w:p>
     <w:p>
       <w:r/>
@@ -1443,7 +1434,7 @@
     </w:p>
     <w:p>
       <w:pPr>
-        <w:pStyle w:val="832"/>
+        <w:pStyle w:val="856"/>
         <w:numPr>
           <w:ilvl w:val="0"/>
           <w:numId w:val="15"/>
@@ -1460,10 +1451,11 @@
           <w:highlight w:val="none"/>
         </w:rPr>
       </w:r>
+      <w:r/>
     </w:p>
     <w:p>
       <w:pPr>
-        <w:pStyle w:val="832"/>
+        <w:pStyle w:val="856"/>
         <w:numPr>
           <w:ilvl w:val="0"/>
           <w:numId w:val="15"/>
@@ -1480,10 +1472,11 @@
           <w:highlight w:val="none"/>
         </w:rPr>
       </w:r>
+      <w:r/>
     </w:p>
     <w:p>
       <w:pPr>
-        <w:pStyle w:val="832"/>
+        <w:pStyle w:val="856"/>
         <w:numPr>
           <w:ilvl w:val="0"/>
           <w:numId w:val="15"/>
@@ -1500,10 +1493,11 @@
           <w:highlight w:val="none"/>
         </w:rPr>
       </w:r>
+      <w:r/>
     </w:p>
     <w:p>
       <w:pPr>
-        <w:pStyle w:val="832"/>
+        <w:pStyle w:val="856"/>
         <w:numPr>
           <w:ilvl w:val="0"/>
           <w:numId w:val="15"/>
@@ -1520,10 +1514,11 @@
           <w:highlight w:val="none"/>
         </w:rPr>
       </w:r>
+      <w:r/>
     </w:p>
     <w:p>
       <w:pPr>
-        <w:pStyle w:val="832"/>
+        <w:pStyle w:val="856"/>
         <w:numPr>
           <w:ilvl w:val="0"/>
           <w:numId w:val="15"/>
@@ -1552,10 +1547,11 @@
           <w:highlight w:val="none"/>
         </w:rPr>
       </w:r>
+      <w:r/>
     </w:p>
     <w:p>
       <w:pPr>
-        <w:pStyle w:val="832"/>
+        <w:pStyle w:val="856"/>
         <w:numPr>
           <w:ilvl w:val="0"/>
           <w:numId w:val="15"/>
@@ -1572,6 +1568,7 @@
           <w:highlight w:val="none"/>
         </w:rPr>
       </w:r>
+      <w:r/>
     </w:p>
     <w:p>
       <w:pPr>
@@ -1587,10 +1584,11 @@
           <w:highlight w:val="none"/>
         </w:rPr>
       </w:r>
+      <w:r/>
     </w:p>
     <w:p>
       <w:pPr>
-        <w:pStyle w:val="832"/>
+        <w:pStyle w:val="856"/>
         <w:numPr>
           <w:ilvl w:val="0"/>
           <w:numId w:val="18"/>
@@ -1609,7 +1607,7 @@
     </w:p>
     <w:p>
       <w:pPr>
-        <w:pStyle w:val="832"/>
+        <w:pStyle w:val="856"/>
         <w:numPr>
           <w:ilvl w:val="0"/>
           <w:numId w:val="18"/>
@@ -1628,7 +1626,7 @@
     </w:p>
     <w:p>
       <w:pPr>
-        <w:pStyle w:val="832"/>
+        <w:pStyle w:val="856"/>
         <w:numPr>
           <w:ilvl w:val="0"/>
           <w:numId w:val="18"/>
@@ -1647,7 +1645,7 @@
     </w:p>
     <w:p>
       <w:pPr>
-        <w:pStyle w:val="832"/>
+        <w:pStyle w:val="856"/>
         <w:numPr>
           <w:ilvl w:val="0"/>
           <w:numId w:val="18"/>
@@ -1666,7 +1664,7 @@
     </w:p>
     <w:p>
       <w:pPr>
-        <w:pStyle w:val="832"/>
+        <w:pStyle w:val="856"/>
         <w:numPr>
           <w:ilvl w:val="0"/>
           <w:numId w:val="18"/>
@@ -1685,7 +1683,7 @@
     </w:p>
     <w:p>
       <w:pPr>
-        <w:pStyle w:val="832"/>
+        <w:pStyle w:val="856"/>
         <w:numPr>
           <w:ilvl w:val="0"/>
           <w:numId w:val="18"/>
@@ -1702,7 +1700,6 @@
         </w:rPr>
         <w:t xml:space="preserve">кількість ядер процесора </w:t>
       </w:r>
-      <w:r/>
       <w:r>
         <w:rPr>
           <w:highlight w:val="none"/>
@@ -1712,14 +1709,11 @@
       <w:r>
         <w:t xml:space="preserve"> - дуже погано, коли менше 2, поагно коли до 4, нормально коли до 8, добре коли більше </w:t>
       </w:r>
-      <w:r/>
-      <w:r/>
-      <w:r/>
       <w:r/>
     </w:p>
     <w:p>
       <w:pPr>
-        <w:pStyle w:val="814"/>
+        <w:pStyle w:val="838"/>
         <w:rPr>
           <w:highlight w:val="none"/>
         </w:rPr>
@@ -1735,11 +1729,7 @@
           <w:highlight w:val="none"/>
         </w:rPr>
       </w:r>
-      <w:r>
-        <w:rPr>
-          <w:highlight w:val="none"/>
-        </w:rPr>
-      </w:r>
+      <w:r/>
     </w:p>
     <w:p>
       <w:r/>
@@ -1747,7 +1737,7 @@
     </w:p>
     <w:p>
       <w:pPr>
-        <w:pStyle w:val="832"/>
+        <w:pStyle w:val="856"/>
         <w:numPr>
           <w:ilvl w:val="0"/>
           <w:numId w:val="17"/>
@@ -1768,10 +1758,11 @@
           <w:highlight w:val="none"/>
         </w:rPr>
       </w:r>
+      <w:r/>
     </w:p>
     <w:p>
       <w:pPr>
-        <w:pStyle w:val="832"/>
+        <w:pStyle w:val="856"/>
         <w:numPr>
           <w:ilvl w:val="0"/>
           <w:numId w:val="17"/>
@@ -1792,10 +1783,11 @@
           <w:highlight w:val="none"/>
         </w:rPr>
       </w:r>
+      <w:r/>
     </w:p>
     <w:p>
       <w:pPr>
-        <w:pStyle w:val="832"/>
+        <w:pStyle w:val="856"/>
         <w:numPr>
           <w:ilvl w:val="0"/>
           <w:numId w:val="17"/>
@@ -1816,10 +1808,11 @@
           <w:highlight w:val="none"/>
         </w:rPr>
       </w:r>
+      <w:r/>
     </w:p>
     <w:p>
       <w:pPr>
-        <w:pStyle w:val="832"/>
+        <w:pStyle w:val="856"/>
         <w:numPr>
           <w:ilvl w:val="0"/>
           <w:numId w:val="17"/>
@@ -1840,10 +1833,11 @@
           <w:highlight w:val="none"/>
         </w:rPr>
       </w:r>
+      <w:r/>
     </w:p>
     <w:p>
       <w:pPr>
-        <w:pStyle w:val="832"/>
+        <w:pStyle w:val="856"/>
         <w:numPr>
           <w:ilvl w:val="0"/>
           <w:numId w:val="17"/>
@@ -1870,10 +1864,11 @@
           <w:highlight w:val="none"/>
         </w:rPr>
       </w:r>
+      <w:r/>
     </w:p>
     <w:p>
       <w:pPr>
-        <w:pStyle w:val="832"/>
+        <w:pStyle w:val="856"/>
         <w:numPr>
           <w:ilvl w:val="0"/>
           <w:numId w:val="17"/>
@@ -1894,10 +1889,11 @@
           <w:highlight w:val="none"/>
         </w:rPr>
       </w:r>
+      <w:r/>
     </w:p>
     <w:p>
       <w:pPr>
-        <w:pStyle w:val="832"/>
+        <w:pStyle w:val="856"/>
         <w:numPr>
           <w:ilvl w:val="0"/>
           <w:numId w:val="17"/>
@@ -1918,6 +1914,7 @@
           <w:highlight w:val="none"/>
         </w:rPr>
       </w:r>
+      <w:r/>
     </w:p>
     <w:p>
       <w:pPr>
@@ -1935,6 +1932,7 @@
           <w:highlight w:val="none"/>
         </w:rPr>
       </w:r>
+      <w:r/>
     </w:p>
     <w:p>
       <w:pPr>
@@ -1952,10 +1950,11 @@
           <w:highlight w:val="none"/>
         </w:rPr>
       </w:r>
+      <w:r/>
     </w:p>
     <w:p>
       <w:pPr>
-        <w:pStyle w:val="815"/>
+        <w:pStyle w:val="839"/>
         <w:rPr>
           <w:rFonts w:ascii="Times New Roman" w:hAnsi="Times New Roman" w:cs="Times New Roman" w:eastAsia="Times New Roman"/>
           <w:color w:val="000000"/>
@@ -1969,7 +1968,6 @@
         </w:rPr>
         <w:t xml:space="preserve">Розробити алгоритм фазифікації</w:t>
       </w:r>
-      <w:r/>
       <w:r>
         <w:rPr>
           <w:rFonts w:ascii="Times New Roman" w:hAnsi="Times New Roman" w:cs="Times New Roman" w:eastAsia="Times New Roman"/>
@@ -1978,14 +1976,7 @@
           <w:highlight w:val="none"/>
         </w:rPr>
       </w:r>
-      <w:r>
-        <w:rPr>
-          <w:rFonts w:ascii="Times New Roman" w:hAnsi="Times New Roman" w:cs="Times New Roman" w:eastAsia="Times New Roman"/>
-          <w:color w:val="000000"/>
-          <w:sz w:val="28"/>
-          <w:highlight w:val="none"/>
-        </w:rPr>
-      </w:r>
+      <w:r/>
     </w:p>
     <w:p>
       <w:pPr>
@@ -2032,14 +2023,7 @@
           <w:highlight w:val="none"/>
         </w:rPr>
       </w:r>
-      <w:r>
-        <w:rPr>
-          <w:rFonts w:ascii="Times New Roman" w:hAnsi="Times New Roman" w:cs="Times New Roman" w:eastAsia="Times New Roman"/>
-          <w:color w:val="000000"/>
-          <w:sz w:val="28"/>
-          <w:highlight w:val="none"/>
-        </w:rPr>
-      </w:r>
+      <w:r/>
     </w:p>
     <w:p>
       <w:pPr>
@@ -2077,6 +2061,7 @@
           <w:highlight w:val="none"/>
         </w:rPr>
       </w:r>
+      <w:r/>
     </w:p>
     <w:p>
       <w:pPr>
@@ -2113,6 +2098,7 @@
           <w:highlight w:val="none"/>
         </w:rPr>
       </w:r>
+      <w:r/>
     </w:p>
     <w:p>
       <w:pPr>
@@ -2152,7 +2138,7 @@
       <w:hyperlink r:id="rId10" w:tooltip="https://pythonhosted.org/scikit-fuzzy/" w:history="1">
         <w:r>
           <w:rPr>
-            <w:rStyle w:val="796"/>
+            <w:rStyle w:val="820"/>
             <w:rFonts w:ascii="Times New Roman" w:hAnsi="Times New Roman" w:cs="Times New Roman" w:eastAsia="Times New Roman"/>
             <w:sz w:val="28"/>
             <w:szCs w:val="28"/>
@@ -2177,14 +2163,7 @@
           <w:szCs w:val="28"/>
         </w:rPr>
       </w:r>
-      <w:r>
-        <w:rPr>
-          <w:rFonts w:ascii="Times New Roman" w:hAnsi="Times New Roman" w:cs="Times New Roman" w:eastAsia="Times New Roman"/>
-          <w:color w:val="000000"/>
-          <w:sz w:val="28"/>
-          <w:szCs w:val="28"/>
-        </w:rPr>
-      </w:r>
+      <w:r/>
     </w:p>
     <w:p>
       <w:pPr>
@@ -2222,6 +2201,7 @@
           <w:highlight w:val="none"/>
         </w:rPr>
       </w:r>
+      <w:r/>
     </w:p>
     <w:p>
       <w:pPr>
@@ -2258,6 +2238,7 @@
           <w:szCs w:val="28"/>
         </w:rPr>
       </w:r>
+      <w:r/>
     </w:p>
     <w:p>
       <w:pPr>
@@ -2293,6 +2274,7 @@
           <w:szCs w:val="28"/>
         </w:rPr>
       </w:r>
+      <w:r/>
     </w:p>
     <w:p>
       <w:pPr>
@@ -2328,6 +2310,7 @@
           <w:szCs w:val="28"/>
         </w:rPr>
       </w:r>
+      <w:r/>
     </w:p>
     <w:p>
       <w:pPr>
@@ -2365,6 +2348,7 @@
           <w:szCs w:val="28"/>
         </w:rPr>
       </w:r>
+      <w:r/>
     </w:p>
     <w:p>
       <w:pPr>
@@ -2402,6 +2386,7 @@
           <w:highlight w:val="none"/>
         </w:rPr>
       </w:r>
+      <w:r/>
     </w:p>
     <w:p>
       <w:pPr>
@@ -2486,16 +2471,6 @@
           <w:highlight w:val="none"/>
         </w:rPr>
       </w:r>
-      <w:r>
-        <w:rPr>
-          <w:highlight w:val="none"/>
-        </w:rPr>
-      </w:r>
-      <w:r>
-        <w:rPr>
-          <w:highlight w:val="none"/>
-        </w:rPr>
-      </w:r>
       <w:r/>
     </w:p>
     <w:p>
@@ -2514,6 +2489,7 @@
           <w:highlight w:val="none"/>
         </w:rPr>
       </w:r>
+      <w:r/>
     </w:p>
     <w:p>
       <w:pPr>
@@ -2766,6 +2742,9 @@
       <w:r/>
     </w:p>
     <w:p>
+      <w:pPr>
+        <w:shd w:val="clear" w:fill="404040" w:color="404040" w:themeFill="text1" w:themeFillTint="BF"/>
+      </w:pPr>
       <w:r>
         <w:rPr>
           <w:rFonts w:ascii="Liberation Sans" w:hAnsi="Liberation Sans" w:cs="Liberation Sans" w:eastAsia="Liberation Sans"/>
@@ -2830,17 +2809,12 @@
         </w:rPr>
         <w:t xml:space="preserve">)</w:t>
       </w:r>
+      <w:r>
+        <w:rPr>
+          <w:highlight w:val="none"/>
+        </w:rPr>
+      </w:r>
       <w:r/>
-      <w:r>
-        <w:rPr>
-          <w:highlight w:val="none"/>
-        </w:rPr>
-      </w:r>
-      <w:r>
-        <w:rPr>
-          <w:highlight w:val="none"/>
-        </w:rPr>
-      </w:r>
     </w:p>
     <w:p>
       <w:pPr>
@@ -2924,16 +2898,6 @@
           <w:highlight w:val="none"/>
         </w:rPr>
       </w:r>
-      <w:r>
-        <w:rPr>
-          <w:highlight w:val="none"/>
-        </w:rPr>
-      </w:r>
-      <w:r>
-        <w:rPr>
-          <w:highlight w:val="none"/>
-        </w:rPr>
-      </w:r>
       <w:r/>
     </w:p>
     <w:p>
@@ -3187,6 +3151,9 @@
       <w:r/>
     </w:p>
     <w:p>
+      <w:pPr>
+        <w:shd w:val="clear" w:fill="404040" w:color="404040" w:themeFill="text1" w:themeFillTint="BF"/>
+      </w:pPr>
       <w:r>
         <w:rPr>
           <w:rFonts w:ascii="Liberation Sans" w:hAnsi="Liberation Sans" w:cs="Liberation Sans" w:eastAsia="Liberation Sans"/>
@@ -3251,17 +3218,12 @@
         </w:rPr>
         <w:t xml:space="preserve">)</w:t>
       </w:r>
+      <w:r>
+        <w:rPr>
+          <w:highlight w:val="none"/>
+        </w:rPr>
+      </w:r>
       <w:r/>
-      <w:r>
-        <w:rPr>
-          <w:highlight w:val="none"/>
-        </w:rPr>
-      </w:r>
-      <w:r>
-        <w:rPr>
-          <w:highlight w:val="none"/>
-        </w:rPr>
-      </w:r>
     </w:p>
     <w:p>
       <w:pPr>
@@ -3345,16 +3307,6 @@
           <w:highlight w:val="none"/>
         </w:rPr>
       </w:r>
-      <w:r>
-        <w:rPr>
-          <w:highlight w:val="none"/>
-        </w:rPr>
-      </w:r>
-      <w:r>
-        <w:rPr>
-          <w:highlight w:val="none"/>
-        </w:rPr>
-      </w:r>
       <w:r/>
     </w:p>
     <w:p>
@@ -3635,7 +3587,7 @@
       <w:pPr>
         <w:ind w:left="0" w:right="0" w:firstLine="0"/>
         <w:spacing w:after="196" w:before="196"/>
-        <w:shd w:val="clear" w:fill="2B2B2B" w:color="2B2B2B"/>
+        <w:shd w:val="clear" w:fill="404040" w:color="404040" w:themeFill="text1" w:themeFillTint="BF"/>
         <w:pBdr>
           <w:left w:val="none" w:color="000000" w:sz="4" w:space="0"/>
           <w:top w:val="none" w:color="000000" w:sz="4" w:space="0"/>
@@ -3734,6 +3686,9 @@
       <w:r/>
     </w:p>
     <w:p>
+      <w:pPr>
+        <w:shd w:val="clear" w:fill="404040" w:color="404040" w:themeFill="text1" w:themeFillTint="BF"/>
+      </w:pPr>
       <w:r>
         <w:rPr>
           <w:rFonts w:ascii="Liberation Sans" w:hAnsi="Liberation Sans" w:cs="Liberation Sans" w:eastAsia="Liberation Sans"/>
@@ -3798,17 +3753,12 @@
         </w:rPr>
         <w:t xml:space="preserve">)</w:t>
       </w:r>
+      <w:r>
+        <w:rPr>
+          <w:highlight w:val="none"/>
+        </w:rPr>
+      </w:r>
       <w:r/>
-      <w:r>
-        <w:rPr>
-          <w:highlight w:val="none"/>
-        </w:rPr>
-      </w:r>
-      <w:r>
-        <w:rPr>
-          <w:highlight w:val="none"/>
-        </w:rPr>
-      </w:r>
     </w:p>
     <w:p>
       <w:pPr>
@@ -3892,11 +3842,7 @@
           <w:highlight w:val="none"/>
         </w:rPr>
       </w:r>
-      <w:r>
-        <w:rPr>
-          <w:highlight w:val="none"/>
-        </w:rPr>
-      </w:r>
+      <w:r/>
     </w:p>
     <w:p>
       <w:pPr>
@@ -4227,6 +4173,9 @@
       <w:r/>
     </w:p>
     <w:p>
+      <w:pPr>
+        <w:shd w:val="clear" w:fill="404040" w:color="404040" w:themeFill="text1" w:themeFillTint="BF"/>
+      </w:pPr>
       <w:r>
         <w:rPr>
           <w:rFonts w:ascii="Liberation Sans" w:hAnsi="Liberation Sans" w:cs="Liberation Sans" w:eastAsia="Liberation Sans"/>
@@ -4291,17 +4240,12 @@
         </w:rPr>
         <w:t xml:space="preserve">)</w:t>
       </w:r>
+      <w:r>
+        <w:rPr>
+          <w:highlight w:val="none"/>
+        </w:rPr>
+      </w:r>
       <w:r/>
-      <w:r>
-        <w:rPr>
-          <w:highlight w:val="none"/>
-        </w:rPr>
-      </w:r>
-      <w:r>
-        <w:rPr>
-          <w:highlight w:val="none"/>
-        </w:rPr>
-      </w:r>
     </w:p>
     <w:p>
       <w:pPr>
@@ -4385,21 +4329,7 @@
           <w:highlight w:val="none"/>
         </w:rPr>
       </w:r>
-      <w:r>
-        <w:rPr>
-          <w:highlight w:val="none"/>
-        </w:rPr>
-      </w:r>
-      <w:r>
-        <w:rPr>
-          <w:highlight w:val="none"/>
-        </w:rPr>
-      </w:r>
-      <w:r>
-        <w:rPr>
-          <w:highlight w:val="none"/>
-        </w:rPr>
-      </w:r>
+      <w:r/>
     </w:p>
     <w:p>
       <w:pPr>
@@ -4880,6 +4810,9 @@
       <w:r/>
     </w:p>
     <w:p>
+      <w:pPr>
+        <w:shd w:val="clear" w:fill="404040" w:color="404040" w:themeFill="text1" w:themeFillTint="BF"/>
+      </w:pPr>
       <w:r>
         <w:rPr>
           <w:rFonts w:ascii="Liberation Sans" w:hAnsi="Liberation Sans" w:cs="Liberation Sans" w:eastAsia="Liberation Sans"/>
@@ -4944,17 +4877,12 @@
         </w:rPr>
         <w:t xml:space="preserve">)</w:t>
       </w:r>
+      <w:r>
+        <w:rPr>
+          <w:highlight w:val="none"/>
+        </w:rPr>
+      </w:r>
       <w:r/>
-      <w:r>
-        <w:rPr>
-          <w:highlight w:val="none"/>
-        </w:rPr>
-      </w:r>
-      <w:r>
-        <w:rPr>
-          <w:highlight w:val="none"/>
-        </w:rPr>
-      </w:r>
     </w:p>
     <w:p>
       <w:pPr>
@@ -5038,11 +4966,7 @@
           <w:highlight w:val="none"/>
         </w:rPr>
       </w:r>
-      <w:r>
-        <w:rPr>
-          <w:highlight w:val="none"/>
-        </w:rPr>
-      </w:r>
+      <w:r/>
     </w:p>
     <w:p>
       <w:pPr>
@@ -5421,6 +5345,9 @@
       <w:r/>
     </w:p>
     <w:p>
+      <w:pPr>
+        <w:shd w:val="clear" w:fill="404040" w:color="404040" w:themeFill="text1" w:themeFillTint="BF"/>
+      </w:pPr>
       <w:r>
         <w:rPr>
           <w:rFonts w:ascii="Liberation Sans" w:hAnsi="Liberation Sans" w:cs="Liberation Sans" w:eastAsia="Liberation Sans"/>
@@ -5485,17 +5412,12 @@
         </w:rPr>
         <w:t xml:space="preserve">)</w:t>
       </w:r>
+      <w:r>
+        <w:rPr>
+          <w:highlight w:val="none"/>
+        </w:rPr>
+      </w:r>
       <w:r/>
-      <w:r>
-        <w:rPr>
-          <w:highlight w:val="none"/>
-        </w:rPr>
-      </w:r>
-      <w:r>
-        <w:rPr>
-          <w:highlight w:val="none"/>
-        </w:rPr>
-      </w:r>
     </w:p>
     <w:p>
       <w:pPr>
@@ -5513,6 +5435,7 @@
           <w:highlight w:val="none"/>
         </w:rPr>
       </w:r>
+      <w:r/>
     </w:p>
     <w:p>
       <w:pPr>
@@ -5525,17 +5448,12 @@
           <w:highlight w:val="none"/>
         </w:rPr>
       </w:r>
+      <w:r>
+        <w:rPr>
+          <w:highlight w:val="none"/>
+        </w:rPr>
+      </w:r>
       <w:r/>
-      <w:r>
-        <w:rPr>
-          <w:highlight w:val="none"/>
-        </w:rPr>
-      </w:r>
-      <w:r>
-        <w:rPr>
-          <w:highlight w:val="none"/>
-        </w:rPr>
-      </w:r>
     </w:p>
     <w:p>
       <w:pPr>
@@ -5553,6 +5471,7 @@
           <w:highlight w:val="none"/>
         </w:rPr>
       </w:r>
+      <w:r/>
     </w:p>
     <w:p>
       <w:pPr>
@@ -5570,6 +5489,7 @@
           <w:highlight w:val="none"/>
         </w:rPr>
       </w:r>
+      <w:r/>
     </w:p>
     <w:p>
       <w:pPr>
@@ -5587,6 +5507,7 @@
           <w:highlight w:val="none"/>
         </w:rPr>
       </w:r>
+      <w:r/>
     </w:p>
     <w:p>
       <w:pPr>
@@ -5604,6 +5525,7 @@
           <w:highlight w:val="none"/>
         </w:rPr>
       </w:r>
+      <w:r/>
     </w:p>
     <w:p>
       <w:pPr>
@@ -5621,6 +5543,7 @@
           <w:highlight w:val="none"/>
         </w:rPr>
       </w:r>
+      <w:r/>
     </w:p>
     <w:p>
       <w:pPr>
@@ -5638,10 +5561,11 @@
           <w:highlight w:val="none"/>
         </w:rPr>
       </w:r>
+      <w:r/>
     </w:p>
     <w:p>
       <w:pPr>
-        <w:pStyle w:val="814"/>
+        <w:pStyle w:val="838"/>
         <w:rPr>
           <w:highlight w:val="none"/>
         </w:rPr>
@@ -5657,11 +5581,7 @@
           <w:highlight w:val="none"/>
         </w:rPr>
       </w:r>
-      <w:r>
-        <w:rPr>
-          <w:highlight w:val="none"/>
-        </w:rPr>
-      </w:r>
+      <w:r/>
     </w:p>
     <w:p>
       <w:r/>
@@ -5861,6 +5781,7 @@
           <w:highlight w:val="none"/>
         </w:rPr>
       </w:r>
+      <w:r/>
     </w:p>
     <w:p>
       <w:pPr>
@@ -6056,6 +5977,7 @@
           <w:highlight w:val="none"/>
         </w:rPr>
       </w:r>
+      <w:r/>
     </w:p>
     <w:p>
       <w:pPr>
@@ -6251,6 +6173,7 @@
           <w:highlight w:val="none"/>
         </w:rPr>
       </w:r>
+      <w:r/>
     </w:p>
     <w:p>
       <w:pPr>
@@ -6392,6 +6315,7 @@
           <w:highlight w:val="none"/>
         </w:rPr>
       </w:r>
+      <w:r/>
     </w:p>
     <w:p>
       <w:pPr>
@@ -6571,6 +6495,7 @@
           <w:highlight w:val="none"/>
         </w:rPr>
       </w:r>
+      <w:r/>
     </w:p>
     <w:p>
       <w:pPr>
@@ -6766,6 +6691,7 @@
           <w:highlight w:val="none"/>
         </w:rPr>
       </w:r>
+      <w:r/>
     </w:p>
     <w:p>
       <w:pPr>
@@ -6858,6 +6784,9 @@
       <w:r/>
     </w:p>
     <w:p>
+      <w:pPr>
+        <w:shd w:val="clear" w:fill="404040" w:color="404040" w:themeFill="text1" w:themeFillTint="BF"/>
+      </w:pPr>
       <w:r>
         <w:rPr>
           <w:rFonts w:ascii="Liberation Sans" w:hAnsi="Liberation Sans" w:cs="Liberation Sans" w:eastAsia="Liberation Sans"/>
@@ -6930,21 +6859,16 @@
         </w:rPr>
         <w:t xml:space="preserve">])</w:t>
       </w:r>
+      <w:r>
+        <w:rPr>
+          <w:highlight w:val="none"/>
+        </w:rPr>
+      </w:r>
       <w:r/>
-      <w:r>
-        <w:rPr>
-          <w:highlight w:val="none"/>
-        </w:rPr>
-      </w:r>
-      <w:r>
-        <w:rPr>
-          <w:highlight w:val="none"/>
-        </w:rPr>
-      </w:r>
     </w:p>
     <w:p>
       <w:pPr>
-        <w:pStyle w:val="814"/>
+        <w:pStyle w:val="838"/>
         <w:rPr>
           <w:highlight w:val="none"/>
         </w:rPr>
@@ -6961,6 +6885,7 @@
           <w:highlight w:val="none"/>
         </w:rPr>
       </w:r>
+      <w:r/>
     </w:p>
     <w:p>
       <w:pPr>
@@ -7044,11 +6969,7 @@
           <w:highlight w:val="none"/>
         </w:rPr>
       </w:r>
-      <w:r>
-        <w:rPr>
-          <w:highlight w:val="none"/>
-        </w:rPr>
-      </w:r>
+      <w:r/>
     </w:p>
     <w:p>
       <w:pPr>
@@ -7132,11 +7053,7 @@
           <w:highlight w:val="none"/>
         </w:rPr>
       </w:r>
-      <w:r>
-        <w:rPr>
-          <w:highlight w:val="none"/>
-        </w:rPr>
-      </w:r>
+      <w:r/>
     </w:p>
     <w:p>
       <w:pPr>
@@ -7177,7 +7094,7 @@
                       <pic:spPr bwMode="auto">
                         <a:xfrm>
                           <a:off x="0" y="0"/>
-                          <a:ext cx="3609974" cy="1800000"/>
+                          <a:ext cx="3609973" cy="1800000"/>
                         </a:xfrm>
                         <a:prstGeom prst="rect">
                           <a:avLst/>
@@ -7220,11 +7137,7 @@
           <w:highlight w:val="none"/>
         </w:rPr>
       </w:r>
-      <w:r>
-        <w:rPr>
-          <w:highlight w:val="none"/>
-        </w:rPr>
-      </w:r>
+      <w:r/>
     </w:p>
     <w:p>
       <w:pPr>
@@ -7334,11 +7247,7 @@
           <w:highlight w:val="none"/>
         </w:rPr>
       </w:r>
-      <w:r>
-        <w:rPr>
-          <w:highlight w:val="none"/>
-        </w:rPr>
-      </w:r>
+      <w:r/>
     </w:p>
     <w:p>
       <w:pPr>
@@ -7356,6 +7265,7 @@
           <w:highlight w:val="none"/>
         </w:rPr>
       </w:r>
+      <w:r/>
     </w:p>
     <w:p>
       <w:pPr>
@@ -7439,11 +7349,7 @@
           <w:highlight w:val="none"/>
         </w:rPr>
       </w:r>
-      <w:r>
-        <w:rPr>
-          <w:highlight w:val="none"/>
-        </w:rPr>
-      </w:r>
+      <w:r/>
     </w:p>
     <w:p>
       <w:pPr>
@@ -7461,6 +7367,7 @@
           <w:highlight w:val="none"/>
         </w:rPr>
       </w:r>
+      <w:r/>
     </w:p>
     <w:p>
       <w:pPr>
@@ -7544,11 +7451,7 @@
           <w:highlight w:val="none"/>
         </w:rPr>
       </w:r>
-      <w:r>
-        <w:rPr>
-          <w:highlight w:val="none"/>
-        </w:rPr>
-      </w:r>
+      <w:r/>
     </w:p>
     <w:p>
       <w:pPr>
@@ -7566,6 +7469,7 @@
           <w:highlight w:val="none"/>
         </w:rPr>
       </w:r>
+      <w:r/>
     </w:p>
     <w:sectPr>
       <w:footnotePr/>
@@ -9980,19 +9884,19 @@
     <w:lsdException w:name="Bibliography" w:uiPriority="37"/>
     <w:lsdException w:name="TOC Heading" w:uiPriority="39" w:qFormat="1"/>
   </w:latentStyles>
-  <w:style w:type="paragraph" w:styleId="652">
+  <w:style w:type="paragraph" w:styleId="676">
     <w:name w:val="table of figures"/>
-    <w:basedOn w:val="813"/>
-    <w:next w:val="813"/>
+    <w:basedOn w:val="837"/>
+    <w:next w:val="837"/>
     <w:uiPriority w:val="99"/>
     <w:unhideWhenUsed/>
     <w:pPr>
       <w:spacing w:after="0" w:afterAutospacing="0"/>
     </w:pPr>
   </w:style>
-  <w:style w:type="character" w:styleId="653">
+  <w:style w:type="character" w:styleId="677">
     <w:name w:val="Heading 1 Char"/>
-    <w:link w:val="814"/>
+    <w:link w:val="838"/>
     <w:uiPriority w:val="9"/>
     <w:rPr>
       <w:rFonts w:ascii="Arial" w:hAnsi="Arial" w:cs="Arial" w:eastAsia="Arial"/>
@@ -10000,18 +9904,18 @@
       <w:szCs w:val="40"/>
     </w:rPr>
   </w:style>
-  <w:style w:type="character" w:styleId="654">
+  <w:style w:type="character" w:styleId="678">
     <w:name w:val="Heading 2 Char"/>
-    <w:link w:val="815"/>
+    <w:link w:val="839"/>
     <w:uiPriority w:val="9"/>
     <w:rPr>
       <w:rFonts w:ascii="Arial" w:hAnsi="Arial" w:cs="Arial" w:eastAsia="Arial"/>
       <w:sz w:val="34"/>
     </w:rPr>
   </w:style>
-  <w:style w:type="character" w:styleId="655">
+  <w:style w:type="character" w:styleId="679">
     <w:name w:val="Heading 3 Char"/>
-    <w:link w:val="816"/>
+    <w:link w:val="840"/>
     <w:uiPriority w:val="9"/>
     <w:rPr>
       <w:rFonts w:ascii="Arial" w:hAnsi="Arial" w:cs="Arial" w:eastAsia="Arial"/>
@@ -10019,9 +9923,9 @@
       <w:szCs w:val="30"/>
     </w:rPr>
   </w:style>
-  <w:style w:type="character" w:styleId="656">
+  <w:style w:type="character" w:styleId="680">
     <w:name w:val="Heading 4 Char"/>
-    <w:link w:val="817"/>
+    <w:link w:val="841"/>
     <w:uiPriority w:val="9"/>
     <w:rPr>
       <w:rFonts w:ascii="Arial" w:hAnsi="Arial" w:cs="Arial" w:eastAsia="Arial"/>
@@ -10031,9 +9935,9 @@
       <w:szCs w:val="26"/>
     </w:rPr>
   </w:style>
-  <w:style w:type="character" w:styleId="657">
+  <w:style w:type="character" w:styleId="681">
     <w:name w:val="Heading 5 Char"/>
-    <w:link w:val="818"/>
+    <w:link w:val="842"/>
     <w:uiPriority w:val="9"/>
     <w:rPr>
       <w:rFonts w:ascii="Arial" w:hAnsi="Arial" w:cs="Arial" w:eastAsia="Arial"/>
@@ -10043,9 +9947,9 @@
       <w:szCs w:val="24"/>
     </w:rPr>
   </w:style>
-  <w:style w:type="character" w:styleId="658">
+  <w:style w:type="character" w:styleId="682">
     <w:name w:val="Heading 6 Char"/>
-    <w:link w:val="819"/>
+    <w:link w:val="843"/>
     <w:uiPriority w:val="9"/>
     <w:rPr>
       <w:rFonts w:ascii="Arial" w:hAnsi="Arial" w:cs="Arial" w:eastAsia="Arial"/>
@@ -10055,9 +9959,9 @@
       <w:szCs w:val="22"/>
     </w:rPr>
   </w:style>
-  <w:style w:type="character" w:styleId="659">
+  <w:style w:type="character" w:styleId="683">
     <w:name w:val="Heading 7 Char"/>
-    <w:link w:val="820"/>
+    <w:link w:val="844"/>
     <w:uiPriority w:val="9"/>
     <w:rPr>
       <w:rFonts w:ascii="Arial" w:hAnsi="Arial" w:cs="Arial" w:eastAsia="Arial"/>
@@ -10069,9 +9973,9 @@
       <w:szCs w:val="22"/>
     </w:rPr>
   </w:style>
-  <w:style w:type="character" w:styleId="660">
+  <w:style w:type="character" w:styleId="684">
     <w:name w:val="Heading 8 Char"/>
-    <w:link w:val="821"/>
+    <w:link w:val="845"/>
     <w:uiPriority w:val="9"/>
     <w:rPr>
       <w:rFonts w:ascii="Arial" w:hAnsi="Arial" w:cs="Arial" w:eastAsia="Arial"/>
@@ -10081,9 +9985,9 @@
       <w:szCs w:val="22"/>
     </w:rPr>
   </w:style>
-  <w:style w:type="character" w:styleId="661">
+  <w:style w:type="character" w:styleId="685">
     <w:name w:val="Heading 9 Char"/>
-    <w:link w:val="822"/>
+    <w:link w:val="846"/>
     <w:uiPriority w:val="9"/>
     <w:rPr>
       <w:rFonts w:ascii="Arial" w:hAnsi="Arial" w:cs="Arial" w:eastAsia="Arial"/>
@@ -10093,54 +9997,54 @@
       <w:szCs w:val="21"/>
     </w:rPr>
   </w:style>
-  <w:style w:type="character" w:styleId="662">
+  <w:style w:type="character" w:styleId="686">
     <w:name w:val="Title Char"/>
-    <w:link w:val="831"/>
+    <w:link w:val="855"/>
     <w:uiPriority w:val="10"/>
     <w:rPr>
       <w:sz w:val="48"/>
       <w:szCs w:val="48"/>
     </w:rPr>
   </w:style>
-  <w:style w:type="character" w:styleId="663">
+  <w:style w:type="character" w:styleId="687">
     <w:name w:val="Subtitle Char"/>
-    <w:link w:val="829"/>
+    <w:link w:val="853"/>
     <w:uiPriority w:val="11"/>
     <w:rPr>
       <w:sz w:val="24"/>
       <w:szCs w:val="24"/>
     </w:rPr>
   </w:style>
-  <w:style w:type="character" w:styleId="664">
+  <w:style w:type="character" w:styleId="688">
     <w:name w:val="Quote Char"/>
-    <w:link w:val="828"/>
+    <w:link w:val="852"/>
     <w:uiPriority w:val="29"/>
     <w:rPr>
       <w:i/>
     </w:rPr>
   </w:style>
-  <w:style w:type="character" w:styleId="665">
+  <w:style w:type="character" w:styleId="689">
     <w:name w:val="Intense Quote Char"/>
-    <w:link w:val="830"/>
+    <w:link w:val="854"/>
     <w:uiPriority w:val="30"/>
     <w:rPr>
       <w:i/>
     </w:rPr>
   </w:style>
-  <w:style w:type="character" w:styleId="666">
+  <w:style w:type="character" w:styleId="690">
     <w:name w:val="Header Char"/>
-    <w:link w:val="826"/>
+    <w:link w:val="850"/>
     <w:uiPriority w:val="99"/>
   </w:style>
-  <w:style w:type="character" w:styleId="667">
+  <w:style w:type="character" w:styleId="691">
     <w:name w:val="Footer Char"/>
-    <w:link w:val="825"/>
+    <w:link w:val="849"/>
     <w:uiPriority w:val="99"/>
   </w:style>
-  <w:style w:type="paragraph" w:styleId="668">
+  <w:style w:type="paragraph" w:styleId="692">
     <w:name w:val="Caption"/>
-    <w:basedOn w:val="813"/>
-    <w:next w:val="813"/>
+    <w:basedOn w:val="837"/>
+    <w:next w:val="837"/>
     <w:qFormat/>
     <w:uiPriority w:val="35"/>
     <w:semiHidden/>
@@ -10156,15 +10060,15 @@
       <w:spacing w:lineRule="auto" w:line="276"/>
     </w:pPr>
   </w:style>
-  <w:style w:type="character" w:styleId="669">
+  <w:style w:type="character" w:styleId="693">
     <w:name w:val="Caption Char"/>
-    <w:basedOn w:val="668"/>
-    <w:link w:val="825"/>
+    <w:basedOn w:val="692"/>
+    <w:link w:val="849"/>
     <w:uiPriority w:val="99"/>
   </w:style>
-  <w:style w:type="table" w:styleId="670">
+  <w:style w:type="table" w:styleId="694">
     <w:name w:val="Table Grid"/>
-    <w:basedOn w:val="823"/>
+    <w:basedOn w:val="847"/>
     <w:uiPriority w:val="59"/>
     <w:pPr>
       <w:spacing w:lineRule="auto" w:line="240" w:after="0"/>
@@ -10187,9 +10091,9 @@
       </w:tblCellMar>
     </w:tblPr>
   </w:style>
-  <w:style w:type="table" w:styleId="671">
+  <w:style w:type="table" w:styleId="695">
     <w:name w:val="Table Grid Light"/>
-    <w:basedOn w:val="823"/>
+    <w:basedOn w:val="847"/>
     <w:uiPriority w:val="59"/>
     <w:pPr>
       <w:spacing w:lineRule="auto" w:line="240" w:after="0"/>
@@ -10212,9 +10116,9 @@
       </w:tblCellMar>
     </w:tblPr>
   </w:style>
-  <w:style w:type="table" w:styleId="672">
+  <w:style w:type="table" w:styleId="696">
     <w:name w:val="Plain Table 1"/>
-    <w:basedOn w:val="823"/>
+    <w:basedOn w:val="847"/>
     <w:uiPriority w:val="59"/>
     <w:pPr>
       <w:spacing w:lineRule="auto" w:line="240" w:after="0"/>
@@ -10279,9 +10183,9 @@
       </w:rPr>
     </w:tblStylePr>
   </w:style>
-  <w:style w:type="table" w:styleId="673">
+  <w:style w:type="table" w:styleId="697">
     <w:name w:val="Plain Table 2"/>
-    <w:basedOn w:val="823"/>
+    <w:basedOn w:val="847"/>
     <w:uiPriority w:val="59"/>
     <w:pPr>
       <w:spacing w:lineRule="auto" w:line="240" w:after="0"/>
@@ -10364,9 +10268,9 @@
       </w:rPr>
     </w:tblStylePr>
   </w:style>
-  <w:style w:type="table" w:styleId="674">
+  <w:style w:type="table" w:styleId="698">
     <w:name w:val="Plain Table 3"/>
-    <w:basedOn w:val="823"/>
+    <w:basedOn w:val="847"/>
     <w:uiPriority w:val="99"/>
     <w:pPr>
       <w:spacing w:lineRule="auto" w:line="240" w:after="0"/>
@@ -10441,9 +10345,9 @@
       </w:rPr>
     </w:tblStylePr>
   </w:style>
-  <w:style w:type="table" w:styleId="675">
+  <w:style w:type="table" w:styleId="699">
     <w:name w:val="Plain Table 4"/>
-    <w:basedOn w:val="823"/>
+    <w:basedOn w:val="847"/>
     <w:uiPriority w:val="99"/>
     <w:pPr>
       <w:spacing w:lineRule="auto" w:line="240" w:after="0"/>
@@ -10498,9 +10402,9 @@
       </w:rPr>
     </w:tblStylePr>
   </w:style>
-  <w:style w:type="table" w:styleId="676">
+  <w:style w:type="table" w:styleId="700">
     <w:name w:val="Plain Table 5"/>
-    <w:basedOn w:val="823"/>
+    <w:basedOn w:val="847"/>
     <w:uiPriority w:val="99"/>
     <w:pPr>
       <w:spacing w:lineRule="auto" w:line="240" w:after="0"/>
@@ -10586,9 +10490,9 @@
       </w:tcPr>
     </w:tblStylePr>
   </w:style>
-  <w:style w:type="table" w:styleId="677">
+  <w:style w:type="table" w:styleId="701">
     <w:name w:val="Grid Table 1 Light"/>
-    <w:basedOn w:val="823"/>
+    <w:basedOn w:val="847"/>
     <w:uiPriority w:val="99"/>
     <w:pPr>
       <w:spacing w:lineRule="auto" w:line="240" w:after="0"/>
@@ -10651,9 +10555,9 @@
       </w:rPr>
     </w:tblStylePr>
   </w:style>
-  <w:style w:type="table" w:styleId="678">
+  <w:style w:type="table" w:styleId="702">
     <w:name w:val="Grid Table 1 Light - Accent 1"/>
-    <w:basedOn w:val="823"/>
+    <w:basedOn w:val="847"/>
     <w:uiPriority w:val="99"/>
     <w:pPr>
       <w:spacing w:lineRule="auto" w:line="240" w:after="0"/>
@@ -10716,9 +10620,9 @@
       </w:rPr>
     </w:tblStylePr>
   </w:style>
-  <w:style w:type="table" w:styleId="679">
+  <w:style w:type="table" w:styleId="703">
     <w:name w:val="Grid Table 1 Light - Accent 2"/>
-    <w:basedOn w:val="823"/>
+    <w:basedOn w:val="847"/>
     <w:uiPriority w:val="99"/>
     <w:pPr>
       <w:spacing w:lineRule="auto" w:line="240" w:after="0"/>
@@ -10781,9 +10685,9 @@
       </w:rPr>
     </w:tblStylePr>
   </w:style>
-  <w:style w:type="table" w:styleId="680">
+  <w:style w:type="table" w:styleId="704">
     <w:name w:val="Grid Table 1 Light - Accent 3"/>
-    <w:basedOn w:val="823"/>
+    <w:basedOn w:val="847"/>
     <w:uiPriority w:val="99"/>
     <w:pPr>
       <w:spacing w:lineRule="auto" w:line="240" w:after="0"/>
@@ -10846,9 +10750,9 @@
       </w:rPr>
     </w:tblStylePr>
   </w:style>
-  <w:style w:type="table" w:styleId="681">
+  <w:style w:type="table" w:styleId="705">
     <w:name w:val="Grid Table 1 Light - Accent 4"/>
-    <w:basedOn w:val="823"/>
+    <w:basedOn w:val="847"/>
     <w:uiPriority w:val="99"/>
     <w:pPr>
       <w:spacing w:lineRule="auto" w:line="240" w:after="0"/>
@@ -10911,9 +10815,9 @@
       </w:rPr>
     </w:tblStylePr>
   </w:style>
-  <w:style w:type="table" w:styleId="682">
+  <w:style w:type="table" w:styleId="706">
     <w:name w:val="Grid Table 1 Light - Accent 5"/>
-    <w:basedOn w:val="823"/>
+    <w:basedOn w:val="847"/>
     <w:uiPriority w:val="99"/>
     <w:pPr>
       <w:spacing w:lineRule="auto" w:line="240" w:after="0"/>
@@ -10976,9 +10880,9 @@
       </w:rPr>
     </w:tblStylePr>
   </w:style>
-  <w:style w:type="table" w:styleId="683">
+  <w:style w:type="table" w:styleId="707">
     <w:name w:val="Grid Table 1 Light - Accent 6"/>
-    <w:basedOn w:val="823"/>
+    <w:basedOn w:val="847"/>
     <w:uiPriority w:val="99"/>
     <w:pPr>
       <w:spacing w:lineRule="auto" w:line="240" w:after="0"/>
@@ -11041,9 +10945,9 @@
       </w:rPr>
     </w:tblStylePr>
   </w:style>
-  <w:style w:type="table" w:styleId="684">
+  <w:style w:type="table" w:styleId="708">
     <w:name w:val="Grid Table 2"/>
-    <w:basedOn w:val="823"/>
+    <w:basedOn w:val="847"/>
     <w:uiPriority w:val="99"/>
     <w:pPr>
       <w:spacing w:lineRule="auto" w:line="240" w:after="0"/>
@@ -11121,9 +11025,9 @@
       </w:tcPr>
     </w:tblStylePr>
   </w:style>
-  <w:style w:type="table" w:styleId="685">
+  <w:style w:type="table" w:styleId="709">
     <w:name w:val="Grid Table 2 - Accent 1"/>
-    <w:basedOn w:val="823"/>
+    <w:basedOn w:val="847"/>
     <w:uiPriority w:val="99"/>
     <w:pPr>
       <w:spacing w:lineRule="auto" w:line="240" w:after="0"/>
@@ -11201,9 +11105,9 @@
       </w:tcPr>
     </w:tblStylePr>
   </w:style>
-  <w:style w:type="table" w:styleId="686">
+  <w:style w:type="table" w:styleId="710">
     <w:name w:val="Grid Table 2 - Accent 2"/>
-    <w:basedOn w:val="823"/>
+    <w:basedOn w:val="847"/>
     <w:uiPriority w:val="99"/>
     <w:pPr>
       <w:spacing w:lineRule="auto" w:line="240" w:after="0"/>
@@ -11281,9 +11185,9 @@
       </w:tcPr>
     </w:tblStylePr>
   </w:style>
-  <w:style w:type="table" w:styleId="687">
+  <w:style w:type="table" w:styleId="711">
     <w:name w:val="Grid Table 2 - Accent 3"/>
-    <w:basedOn w:val="823"/>
+    <w:basedOn w:val="847"/>
     <w:uiPriority w:val="99"/>
     <w:pPr>
       <w:spacing w:lineRule="auto" w:line="240" w:after="0"/>
@@ -11361,9 +11265,9 @@
       </w:tcPr>
     </w:tblStylePr>
   </w:style>
-  <w:style w:type="table" w:styleId="688">
+  <w:style w:type="table" w:styleId="712">
     <w:name w:val="Grid Table 2 - Accent 4"/>
-    <w:basedOn w:val="823"/>
+    <w:basedOn w:val="847"/>
     <w:uiPriority w:val="99"/>
     <w:pPr>
       <w:spacing w:lineRule="auto" w:line="240" w:after="0"/>
@@ -11441,9 +11345,9 @@
       </w:tcPr>
     </w:tblStylePr>
   </w:style>
-  <w:style w:type="table" w:styleId="689">
+  <w:style w:type="table" w:styleId="713">
     <w:name w:val="Grid Table 2 - Accent 5"/>
-    <w:basedOn w:val="823"/>
+    <w:basedOn w:val="847"/>
     <w:uiPriority w:val="99"/>
     <w:pPr>
       <w:spacing w:lineRule="auto" w:line="240" w:after="0"/>
@@ -11521,9 +11425,9 @@
       </w:tcPr>
     </w:tblStylePr>
   </w:style>
-  <w:style w:type="table" w:styleId="690">
+  <w:style w:type="table" w:styleId="714">
     <w:name w:val="Grid Table 2 - Accent 6"/>
-    <w:basedOn w:val="823"/>
+    <w:basedOn w:val="847"/>
     <w:uiPriority w:val="99"/>
     <w:pPr>
       <w:spacing w:lineRule="auto" w:line="240" w:after="0"/>
@@ -11601,9 +11505,9 @@
       </w:tcPr>
     </w:tblStylePr>
   </w:style>
-  <w:style w:type="table" w:styleId="691">
+  <w:style w:type="table" w:styleId="715">
     <w:name w:val="Grid Table 3"/>
-    <w:basedOn w:val="823"/>
+    <w:basedOn w:val="847"/>
     <w:uiPriority w:val="99"/>
     <w:pPr>
       <w:spacing w:lineRule="auto" w:line="240" w:after="0"/>
@@ -11702,9 +11606,9 @@
       </w:tcPr>
     </w:tblStylePr>
   </w:style>
-  <w:style w:type="table" w:styleId="692">
+  <w:style w:type="table" w:styleId="716">
     <w:name w:val="Grid Table 3 - Accent 1"/>
-    <w:basedOn w:val="823"/>
+    <w:basedOn w:val="847"/>
     <w:uiPriority w:val="99"/>
     <w:pPr>
       <w:spacing w:lineRule="auto" w:line="240" w:after="0"/>
@@ -11803,9 +11707,9 @@
       </w:tcPr>
     </w:tblStylePr>
   </w:style>
-  <w:style w:type="table" w:styleId="693">
+  <w:style w:type="table" w:styleId="717">
     <w:name w:val="Grid Table 3 - Accent 2"/>
-    <w:basedOn w:val="823"/>
+    <w:basedOn w:val="847"/>
     <w:uiPriority w:val="99"/>
     <w:pPr>
       <w:spacing w:lineRule="auto" w:line="240" w:after="0"/>
@@ -11904,9 +11808,9 @@
       </w:tcPr>
     </w:tblStylePr>
   </w:style>
-  <w:style w:type="table" w:styleId="694">
+  <w:style w:type="table" w:styleId="718">
     <w:name w:val="Grid Table 3 - Accent 3"/>
-    <w:basedOn w:val="823"/>
+    <w:basedOn w:val="847"/>
     <w:uiPriority w:val="99"/>
     <w:pPr>
       <w:spacing w:lineRule="auto" w:line="240" w:after="0"/>
@@ -12005,9 +11909,9 @@
       </w:tcPr>
     </w:tblStylePr>
   </w:style>
-  <w:style w:type="table" w:styleId="695">
+  <w:style w:type="table" w:styleId="719">
     <w:name w:val="Grid Table 3 - Accent 4"/>
-    <w:basedOn w:val="823"/>
+    <w:basedOn w:val="847"/>
     <w:uiPriority w:val="99"/>
     <w:pPr>
       <w:spacing w:lineRule="auto" w:line="240" w:after="0"/>
@@ -12106,9 +12010,9 @@
       </w:tcPr>
     </w:tblStylePr>
   </w:style>
-  <w:style w:type="table" w:styleId="696">
+  <w:style w:type="table" w:styleId="720">
     <w:name w:val="Grid Table 3 - Accent 5"/>
-    <w:basedOn w:val="823"/>
+    <w:basedOn w:val="847"/>
     <w:uiPriority w:val="99"/>
     <w:pPr>
       <w:spacing w:lineRule="auto" w:line="240" w:after="0"/>
@@ -12207,9 +12111,9 @@
       </w:tcPr>
     </w:tblStylePr>
   </w:style>
-  <w:style w:type="table" w:styleId="697">
+  <w:style w:type="table" w:styleId="721">
     <w:name w:val="Grid Table 3 - Accent 6"/>
-    <w:basedOn w:val="823"/>
+    <w:basedOn w:val="847"/>
     <w:uiPriority w:val="99"/>
     <w:pPr>
       <w:spacing w:lineRule="auto" w:line="240" w:after="0"/>
@@ -12308,9 +12212,9 @@
       </w:tcPr>
     </w:tblStylePr>
   </w:style>
-  <w:style w:type="table" w:styleId="698">
+  <w:style w:type="table" w:styleId="722">
     <w:name w:val="Grid Table 4"/>
-    <w:basedOn w:val="823"/>
+    <w:basedOn w:val="847"/>
     <w:uiPriority w:val="59"/>
     <w:pPr>
       <w:spacing w:lineRule="auto" w:line="240" w:after="0"/>
@@ -12389,9 +12293,9 @@
       </w:tcPr>
     </w:tblStylePr>
   </w:style>
-  <w:style w:type="table" w:styleId="699">
+  <w:style w:type="table" w:styleId="723">
     <w:name w:val="Grid Table 4 - Accent 1"/>
-    <w:basedOn w:val="823"/>
+    <w:basedOn w:val="847"/>
     <w:uiPriority w:val="59"/>
     <w:pPr>
       <w:spacing w:lineRule="auto" w:line="240" w:after="0"/>
@@ -12470,9 +12374,9 @@
       </w:tcPr>
     </w:tblStylePr>
   </w:style>
-  <w:style w:type="table" w:styleId="700">
+  <w:style w:type="table" w:styleId="724">
     <w:name w:val="Grid Table 4 - Accent 2"/>
-    <w:basedOn w:val="823"/>
+    <w:basedOn w:val="847"/>
     <w:uiPriority w:val="59"/>
     <w:pPr>
       <w:spacing w:lineRule="auto" w:line="240" w:after="0"/>
@@ -12551,9 +12455,9 @@
       </w:tcPr>
     </w:tblStylePr>
   </w:style>
-  <w:style w:type="table" w:styleId="701">
+  <w:style w:type="table" w:styleId="725">
     <w:name w:val="Grid Table 4 - Accent 3"/>
-    <w:basedOn w:val="823"/>
+    <w:basedOn w:val="847"/>
     <w:uiPriority w:val="59"/>
     <w:pPr>
       <w:spacing w:lineRule="auto" w:line="240" w:after="0"/>
@@ -12632,9 +12536,9 @@
       </w:tcPr>
     </w:tblStylePr>
   </w:style>
-  <w:style w:type="table" w:styleId="702">
+  <w:style w:type="table" w:styleId="726">
     <w:name w:val="Grid Table 4 - Accent 4"/>
-    <w:basedOn w:val="823"/>
+    <w:basedOn w:val="847"/>
     <w:uiPriority w:val="59"/>
     <w:pPr>
       <w:spacing w:lineRule="auto" w:line="240" w:after="0"/>
@@ -12713,9 +12617,9 @@
       </w:tcPr>
     </w:tblStylePr>
   </w:style>
-  <w:style w:type="table" w:styleId="703">
+  <w:style w:type="table" w:styleId="727">
     <w:name w:val="Grid Table 4 - Accent 5"/>
-    <w:basedOn w:val="823"/>
+    <w:basedOn w:val="847"/>
     <w:uiPriority w:val="59"/>
     <w:pPr>
       <w:spacing w:lineRule="auto" w:line="240" w:after="0"/>
@@ -12794,9 +12698,9 @@
       </w:tcPr>
     </w:tblStylePr>
   </w:style>
-  <w:style w:type="table" w:styleId="704">
+  <w:style w:type="table" w:styleId="728">
     <w:name w:val="Grid Table 4 - Accent 6"/>
-    <w:basedOn w:val="823"/>
+    <w:basedOn w:val="847"/>
     <w:uiPriority w:val="59"/>
     <w:pPr>
       <w:spacing w:lineRule="auto" w:line="240" w:after="0"/>
@@ -12875,9 +12779,9 @@
       </w:tcPr>
     </w:tblStylePr>
   </w:style>
-  <w:style w:type="table" w:styleId="705">
+  <w:style w:type="table" w:styleId="729">
     <w:name w:val="Grid Table 5 Dark"/>
-    <w:basedOn w:val="823"/>
+    <w:basedOn w:val="847"/>
     <w:uiPriority w:val="99"/>
     <w:pPr>
       <w:spacing w:lineRule="auto" w:line="240" w:after="0"/>
@@ -12954,9 +12858,9 @@
       </w:tcPr>
     </w:tblStylePr>
   </w:style>
-  <w:style w:type="table" w:styleId="706">
+  <w:style w:type="table" w:styleId="730">
     <w:name w:val="Grid Table 5 Dark- Accent 1"/>
-    <w:basedOn w:val="823"/>
+    <w:basedOn w:val="847"/>
     <w:uiPriority w:val="99"/>
     <w:pPr>
       <w:spacing w:lineRule="auto" w:line="240" w:after="0"/>
@@ -13033,9 +12937,9 @@
       </w:tcPr>
     </w:tblStylePr>
   </w:style>
-  <w:style w:type="table" w:styleId="707">
+  <w:style w:type="table" w:styleId="731">
     <w:name w:val="Grid Table 5 Dark - Accent 2"/>
-    <w:basedOn w:val="823"/>
+    <w:basedOn w:val="847"/>
     <w:uiPriority w:val="99"/>
     <w:pPr>
       <w:spacing w:lineRule="auto" w:line="240" w:after="0"/>
@@ -13112,9 +13016,9 @@
       </w:tcPr>
     </w:tblStylePr>
   </w:style>
-  <w:style w:type="table" w:styleId="708">
+  <w:style w:type="table" w:styleId="732">
     <w:name w:val="Grid Table 5 Dark - Accent 3"/>
-    <w:basedOn w:val="823"/>
+    <w:basedOn w:val="847"/>
     <w:uiPriority w:val="99"/>
     <w:pPr>
       <w:spacing w:lineRule="auto" w:line="240" w:after="0"/>
@@ -13191,9 +13095,9 @@
       </w:tcPr>
     </w:tblStylePr>
   </w:style>
-  <w:style w:type="table" w:styleId="709">
+  <w:style w:type="table" w:styleId="733">
     <w:name w:val="Grid Table 5 Dark- Accent 4"/>
-    <w:basedOn w:val="823"/>
+    <w:basedOn w:val="847"/>
     <w:uiPriority w:val="99"/>
     <w:pPr>
       <w:spacing w:lineRule="auto" w:line="240" w:after="0"/>
@@ -13270,9 +13174,9 @@
       </w:tcPr>
     </w:tblStylePr>
   </w:style>
-  <w:style w:type="table" w:styleId="710">
+  <w:style w:type="table" w:styleId="734">
     <w:name w:val="Grid Table 5 Dark - Accent 5"/>
-    <w:basedOn w:val="823"/>
+    <w:basedOn w:val="847"/>
     <w:uiPriority w:val="99"/>
     <w:pPr>
       <w:spacing w:lineRule="auto" w:line="240" w:after="0"/>
@@ -13349,9 +13253,9 @@
       </w:tcPr>
     </w:tblStylePr>
   </w:style>
-  <w:style w:type="table" w:styleId="711">
+  <w:style w:type="table" w:styleId="735">
     <w:name w:val="Grid Table 5 Dark - Accent 6"/>
-    <w:basedOn w:val="823"/>
+    <w:basedOn w:val="847"/>
     <w:uiPriority w:val="99"/>
     <w:pPr>
       <w:spacing w:lineRule="auto" w:line="240" w:after="0"/>
@@ -13428,9 +13332,9 @@
       </w:tcPr>
     </w:tblStylePr>
   </w:style>
-  <w:style w:type="table" w:styleId="712">
+  <w:style w:type="table" w:styleId="736">
     <w:name w:val="Grid Table 6 Colorful"/>
-    <w:basedOn w:val="823"/>
+    <w:basedOn w:val="847"/>
     <w:uiPriority w:val="99"/>
     <w:pPr>
       <w:spacing w:lineRule="auto" w:line="240" w:after="0"/>
@@ -13507,9 +13411,9 @@
       </w:rPr>
     </w:tblStylePr>
   </w:style>
-  <w:style w:type="table" w:styleId="713">
+  <w:style w:type="table" w:styleId="737">
     <w:name w:val="Grid Table 6 Colorful - Accent 1"/>
-    <w:basedOn w:val="823"/>
+    <w:basedOn w:val="847"/>
     <w:uiPriority w:val="99"/>
     <w:pPr>
       <w:spacing w:lineRule="auto" w:line="240" w:after="0"/>
@@ -13586,9 +13490,9 @@
       </w:rPr>
     </w:tblStylePr>
   </w:style>
-  <w:style w:type="table" w:styleId="714">
+  <w:style w:type="table" w:styleId="738">
     <w:name w:val="Grid Table 6 Colorful - Accent 2"/>
-    <w:basedOn w:val="823"/>
+    <w:basedOn w:val="847"/>
     <w:uiPriority w:val="99"/>
     <w:pPr>
       <w:spacing w:lineRule="auto" w:line="240" w:after="0"/>
@@ -13665,9 +13569,9 @@
       </w:rPr>
     </w:tblStylePr>
   </w:style>
-  <w:style w:type="table" w:styleId="715">
+  <w:style w:type="table" w:styleId="739">
     <w:name w:val="Grid Table 6 Colorful - Accent 3"/>
-    <w:basedOn w:val="823"/>
+    <w:basedOn w:val="847"/>
     <w:uiPriority w:val="99"/>
     <w:pPr>
       <w:spacing w:lineRule="auto" w:line="240" w:after="0"/>
@@ -13744,9 +13648,9 @@
       </w:rPr>
     </w:tblStylePr>
   </w:style>
-  <w:style w:type="table" w:styleId="716">
+  <w:style w:type="table" w:styleId="740">
     <w:name w:val="Grid Table 6 Colorful - Accent 4"/>
-    <w:basedOn w:val="823"/>
+    <w:basedOn w:val="847"/>
     <w:uiPriority w:val="99"/>
     <w:pPr>
       <w:spacing w:lineRule="auto" w:line="240" w:after="0"/>
@@ -13823,9 +13727,9 @@
       </w:rPr>
     </w:tblStylePr>
   </w:style>
-  <w:style w:type="table" w:styleId="717">
+  <w:style w:type="table" w:styleId="741">
     <w:name w:val="Grid Table 6 Colorful - Accent 5"/>
-    <w:basedOn w:val="823"/>
+    <w:basedOn w:val="847"/>
     <w:uiPriority w:val="99"/>
     <w:pPr>
       <w:spacing w:lineRule="auto" w:line="240" w:after="0"/>
@@ -13902,9 +13806,9 @@
       </w:rPr>
     </w:tblStylePr>
   </w:style>
-  <w:style w:type="table" w:styleId="718">
+  <w:style w:type="table" w:styleId="742">
     <w:name w:val="Grid Table 6 Colorful - Accent 6"/>
-    <w:basedOn w:val="823"/>
+    <w:basedOn w:val="847"/>
     <w:uiPriority w:val="99"/>
     <w:pPr>
       <w:spacing w:lineRule="auto" w:line="240" w:after="0"/>
@@ -13981,9 +13885,9 @@
       </w:rPr>
     </w:tblStylePr>
   </w:style>
-  <w:style w:type="table" w:styleId="719">
+  <w:style w:type="table" w:styleId="743">
     <w:name w:val="Grid Table 7 Colorful"/>
-    <w:basedOn w:val="823"/>
+    <w:basedOn w:val="847"/>
     <w:uiPriority w:val="99"/>
     <w:pPr>
       <w:spacing w:lineRule="auto" w:line="240" w:after="0"/>
@@ -14093,9 +13997,9 @@
       </w:tcPr>
     </w:tblStylePr>
   </w:style>
-  <w:style w:type="table" w:styleId="720">
+  <w:style w:type="table" w:styleId="744">
     <w:name w:val="Grid Table 7 Colorful - Accent 1"/>
-    <w:basedOn w:val="823"/>
+    <w:basedOn w:val="847"/>
     <w:uiPriority w:val="99"/>
     <w:pPr>
       <w:spacing w:lineRule="auto" w:line="240" w:after="0"/>
@@ -14205,9 +14109,9 @@
       </w:tcPr>
     </w:tblStylePr>
   </w:style>
-  <w:style w:type="table" w:styleId="721">
+  <w:style w:type="table" w:styleId="745">
     <w:name w:val="Grid Table 7 Colorful - Accent 2"/>
-    <w:basedOn w:val="823"/>
+    <w:basedOn w:val="847"/>
     <w:uiPriority w:val="99"/>
     <w:pPr>
       <w:spacing w:lineRule="auto" w:line="240" w:after="0"/>
@@ -14317,9 +14221,9 @@
       </w:tcPr>
     </w:tblStylePr>
   </w:style>
-  <w:style w:type="table" w:styleId="722">
+  <w:style w:type="table" w:styleId="746">
     <w:name w:val="Grid Table 7 Colorful - Accent 3"/>
-    <w:basedOn w:val="823"/>
+    <w:basedOn w:val="847"/>
     <w:uiPriority w:val="99"/>
     <w:pPr>
       <w:spacing w:lineRule="auto" w:line="240" w:after="0"/>
@@ -14429,9 +14333,9 @@
       </w:tcPr>
     </w:tblStylePr>
   </w:style>
-  <w:style w:type="table" w:styleId="723">
+  <w:style w:type="table" w:styleId="747">
     <w:name w:val="Grid Table 7 Colorful - Accent 4"/>
-    <w:basedOn w:val="823"/>
+    <w:basedOn w:val="847"/>
     <w:uiPriority w:val="99"/>
     <w:pPr>
       <w:spacing w:lineRule="auto" w:line="240" w:after="0"/>
@@ -14541,9 +14445,9 @@
       </w:tcPr>
     </w:tblStylePr>
   </w:style>
-  <w:style w:type="table" w:styleId="724">
+  <w:style w:type="table" w:styleId="748">
     <w:name w:val="Grid Table 7 Colorful - Accent 5"/>
-    <w:basedOn w:val="823"/>
+    <w:basedOn w:val="847"/>
     <w:uiPriority w:val="99"/>
     <w:pPr>
       <w:spacing w:lineRule="auto" w:line="240" w:after="0"/>
@@ -14653,9 +14557,9 @@
       </w:tcPr>
     </w:tblStylePr>
   </w:style>
-  <w:style w:type="table" w:styleId="725">
+  <w:style w:type="table" w:styleId="749">
     <w:name w:val="Grid Table 7 Colorful - Accent 6"/>
-    <w:basedOn w:val="823"/>
+    <w:basedOn w:val="847"/>
     <w:uiPriority w:val="99"/>
     <w:pPr>
       <w:spacing w:lineRule="auto" w:line="240" w:after="0"/>
@@ -14765,9 +14669,9 @@
       </w:tcPr>
     </w:tblStylePr>
   </w:style>
-  <w:style w:type="table" w:styleId="726">
+  <w:style w:type="table" w:styleId="750">
     <w:name w:val="List Table 1 Light"/>
-    <w:basedOn w:val="823"/>
+    <w:basedOn w:val="847"/>
     <w:uiPriority w:val="99"/>
     <w:pPr>
       <w:spacing w:lineRule="auto" w:line="240" w:after="0"/>
@@ -14828,9 +14732,9 @@
       </w:tcPr>
     </w:tblStylePr>
   </w:style>
-  <w:style w:type="table" w:styleId="727">
+  <w:style w:type="table" w:styleId="751">
     <w:name w:val="List Table 1 Light - Accent 1"/>
-    <w:basedOn w:val="823"/>
+    <w:basedOn w:val="847"/>
     <w:uiPriority w:val="99"/>
     <w:pPr>
       <w:spacing w:lineRule="auto" w:line="240" w:after="0"/>
@@ -14891,9 +14795,9 @@
       </w:tcPr>
     </w:tblStylePr>
   </w:style>
-  <w:style w:type="table" w:styleId="728">
+  <w:style w:type="table" w:styleId="752">
     <w:name w:val="List Table 1 Light - Accent 2"/>
-    <w:basedOn w:val="823"/>
+    <w:basedOn w:val="847"/>
     <w:uiPriority w:val="99"/>
     <w:pPr>
       <w:spacing w:lineRule="auto" w:line="240" w:after="0"/>
@@ -14954,9 +14858,9 @@
       </w:tcPr>
     </w:tblStylePr>
   </w:style>
-  <w:style w:type="table" w:styleId="729">
+  <w:style w:type="table" w:styleId="753">
     <w:name w:val="List Table 1 Light - Accent 3"/>
-    <w:basedOn w:val="823"/>
+    <w:basedOn w:val="847"/>
     <w:uiPriority w:val="99"/>
     <w:pPr>
       <w:spacing w:lineRule="auto" w:line="240" w:after="0"/>
@@ -15017,9 +14921,9 @@
       </w:tcPr>
     </w:tblStylePr>
   </w:style>
-  <w:style w:type="table" w:styleId="730">
+  <w:style w:type="table" w:styleId="754">
     <w:name w:val="List Table 1 Light - Accent 4"/>
-    <w:basedOn w:val="823"/>
+    <w:basedOn w:val="847"/>
     <w:uiPriority w:val="99"/>
     <w:pPr>
       <w:spacing w:lineRule="auto" w:line="240" w:after="0"/>
@@ -15080,9 +14984,9 @@
       </w:tcPr>
     </w:tblStylePr>
   </w:style>
-  <w:style w:type="table" w:styleId="731">
+  <w:style w:type="table" w:styleId="755">
     <w:name w:val="List Table 1 Light - Accent 5"/>
-    <w:basedOn w:val="823"/>
+    <w:basedOn w:val="847"/>
     <w:uiPriority w:val="99"/>
     <w:pPr>
       <w:spacing w:lineRule="auto" w:line="240" w:after="0"/>
@@ -15143,9 +15047,9 @@
       </w:tcPr>
     </w:tblStylePr>
   </w:style>
-  <w:style w:type="table" w:styleId="732">
+  <w:style w:type="table" w:styleId="756">
     <w:name w:val="List Table 1 Light - Accent 6"/>
-    <w:basedOn w:val="823"/>
+    <w:basedOn w:val="847"/>
     <w:uiPriority w:val="99"/>
     <w:pPr>
       <w:spacing w:lineRule="auto" w:line="240" w:after="0"/>
@@ -15206,9 +15110,9 @@
       </w:tcPr>
     </w:tblStylePr>
   </w:style>
-  <w:style w:type="table" w:styleId="733">
+  <w:style w:type="table" w:styleId="757">
     <w:name w:val="List Table 2"/>
-    <w:basedOn w:val="823"/>
+    <w:basedOn w:val="847"/>
     <w:uiPriority w:val="99"/>
     <w:pPr>
       <w:spacing w:lineRule="auto" w:line="240" w:after="0"/>
@@ -15292,9 +15196,9 @@
       </w:tcPr>
     </w:tblStylePr>
   </w:style>
-  <w:style w:type="table" w:styleId="734">
+  <w:style w:type="table" w:styleId="758">
     <w:name w:val="List Table 2 - Accent 1"/>
-    <w:basedOn w:val="823"/>
+    <w:basedOn w:val="847"/>
     <w:uiPriority w:val="99"/>
     <w:pPr>
       <w:spacing w:lineRule="auto" w:line="240" w:after="0"/>
@@ -15378,9 +15282,9 @@
       </w:tcPr>
     </w:tblStylePr>
   </w:style>
-  <w:style w:type="table" w:styleId="735">
+  <w:style w:type="table" w:styleId="759">
     <w:name w:val="List Table 2 - Accent 2"/>
-    <w:basedOn w:val="823"/>
+    <w:basedOn w:val="847"/>
     <w:uiPriority w:val="99"/>
     <w:pPr>
       <w:spacing w:lineRule="auto" w:line="240" w:after="0"/>
@@ -15464,9 +15368,9 @@
       </w:tcPr>
     </w:tblStylePr>
   </w:style>
-  <w:style w:type="table" w:styleId="736">
+  <w:style w:type="table" w:styleId="760">
     <w:name w:val="List Table 2 - Accent 3"/>
-    <w:basedOn w:val="823"/>
+    <w:basedOn w:val="847"/>
     <w:uiPriority w:val="99"/>
     <w:pPr>
       <w:spacing w:lineRule="auto" w:line="240" w:after="0"/>
@@ -15550,9 +15454,9 @@
       </w:tcPr>
     </w:tblStylePr>
   </w:style>
-  <w:style w:type="table" w:styleId="737">
+  <w:style w:type="table" w:styleId="761">
     <w:name w:val="List Table 2 - Accent 4"/>
-    <w:basedOn w:val="823"/>
+    <w:basedOn w:val="847"/>
     <w:uiPriority w:val="99"/>
     <w:pPr>
       <w:spacing w:lineRule="auto" w:line="240" w:after="0"/>
@@ -15636,9 +15540,9 @@
       </w:tcPr>
     </w:tblStylePr>
   </w:style>
-  <w:style w:type="table" w:styleId="738">
+  <w:style w:type="table" w:styleId="762">
     <w:name w:val="List Table 2 - Accent 5"/>
-    <w:basedOn w:val="823"/>
+    <w:basedOn w:val="847"/>
     <w:uiPriority w:val="99"/>
     <w:pPr>
       <w:spacing w:lineRule="auto" w:line="240" w:after="0"/>
@@ -15722,9 +15626,9 @@
       </w:tcPr>
     </w:tblStylePr>
   </w:style>
-  <w:style w:type="table" w:styleId="739">
+  <w:style w:type="table" w:styleId="763">
     <w:name w:val="List Table 2 - Accent 6"/>
-    <w:basedOn w:val="823"/>
+    <w:basedOn w:val="847"/>
     <w:uiPriority w:val="99"/>
     <w:pPr>
       <w:spacing w:lineRule="auto" w:line="240" w:after="0"/>
@@ -15808,9 +15712,9 @@
       </w:tcPr>
     </w:tblStylePr>
   </w:style>
-  <w:style w:type="table" w:styleId="740">
+  <w:style w:type="table" w:styleId="764">
     <w:name w:val="List Table 3"/>
-    <w:basedOn w:val="823"/>
+    <w:basedOn w:val="847"/>
     <w:uiPriority w:val="99"/>
     <w:pPr>
       <w:spacing w:lineRule="auto" w:line="240" w:after="0"/>
@@ -15882,9 +15786,9 @@
       </w:rPr>
     </w:tblStylePr>
   </w:style>
-  <w:style w:type="table" w:styleId="741">
+  <w:style w:type="table" w:styleId="765">
     <w:name w:val="List Table 3 - Accent 1"/>
-    <w:basedOn w:val="823"/>
+    <w:basedOn w:val="847"/>
     <w:uiPriority w:val="99"/>
     <w:pPr>
       <w:spacing w:lineRule="auto" w:line="240" w:after="0"/>
@@ -15956,9 +15860,9 @@
       </w:rPr>
     </w:tblStylePr>
   </w:style>
-  <w:style w:type="table" w:styleId="742">
+  <w:style w:type="table" w:styleId="766">
     <w:name w:val="List Table 3 - Accent 2"/>
-    <w:basedOn w:val="823"/>
+    <w:basedOn w:val="847"/>
     <w:uiPriority w:val="99"/>
     <w:pPr>
       <w:spacing w:lineRule="auto" w:line="240" w:after="0"/>
@@ -16030,9 +15934,9 @@
       </w:rPr>
     </w:tblStylePr>
   </w:style>
-  <w:style w:type="table" w:styleId="743">
+  <w:style w:type="table" w:styleId="767">
     <w:name w:val="List Table 3 - Accent 3"/>
-    <w:basedOn w:val="823"/>
+    <w:basedOn w:val="847"/>
     <w:uiPriority w:val="99"/>
     <w:pPr>
       <w:spacing w:lineRule="auto" w:line="240" w:after="0"/>
@@ -16104,9 +16008,9 @@
       </w:rPr>
     </w:tblStylePr>
   </w:style>
-  <w:style w:type="table" w:styleId="744">
+  <w:style w:type="table" w:styleId="768">
     <w:name w:val="List Table 3 - Accent 4"/>
-    <w:basedOn w:val="823"/>
+    <w:basedOn w:val="847"/>
     <w:uiPriority w:val="99"/>
     <w:pPr>
       <w:spacing w:lineRule="auto" w:line="240" w:after="0"/>
@@ -16178,9 +16082,9 @@
       </w:rPr>
     </w:tblStylePr>
   </w:style>
-  <w:style w:type="table" w:styleId="745">
+  <w:style w:type="table" w:styleId="769">
     <w:name w:val="List Table 3 - Accent 5"/>
-    <w:basedOn w:val="823"/>
+    <w:basedOn w:val="847"/>
     <w:uiPriority w:val="99"/>
     <w:pPr>
       <w:spacing w:lineRule="auto" w:line="240" w:after="0"/>
@@ -16252,9 +16156,9 @@
       </w:rPr>
     </w:tblStylePr>
   </w:style>
-  <w:style w:type="table" w:styleId="746">
+  <w:style w:type="table" w:styleId="770">
     <w:name w:val="List Table 3 - Accent 6"/>
-    <w:basedOn w:val="823"/>
+    <w:basedOn w:val="847"/>
     <w:uiPriority w:val="99"/>
     <w:pPr>
       <w:spacing w:lineRule="auto" w:line="240" w:after="0"/>
@@ -16326,9 +16230,9 @@
       </w:rPr>
     </w:tblStylePr>
   </w:style>
-  <w:style w:type="table" w:styleId="747">
+  <w:style w:type="table" w:styleId="771">
     <w:name w:val="List Table 4"/>
-    <w:basedOn w:val="823"/>
+    <w:basedOn w:val="847"/>
     <w:uiPriority w:val="99"/>
     <w:pPr>
       <w:spacing w:lineRule="auto" w:line="240" w:after="0"/>
@@ -16395,9 +16299,9 @@
       </w:rPr>
     </w:tblStylePr>
   </w:style>
-  <w:style w:type="table" w:styleId="748">
+  <w:style w:type="table" w:styleId="772">
     <w:name w:val="List Table 4 - Accent 1"/>
-    <w:basedOn w:val="823"/>
+    <w:basedOn w:val="847"/>
     <w:uiPriority w:val="99"/>
     <w:pPr>
       <w:spacing w:lineRule="auto" w:line="240" w:after="0"/>
@@ -16464,9 +16368,9 @@
       </w:rPr>
     </w:tblStylePr>
   </w:style>
-  <w:style w:type="table" w:styleId="749">
+  <w:style w:type="table" w:styleId="773">
     <w:name w:val="List Table 4 - Accent 2"/>
-    <w:basedOn w:val="823"/>
+    <w:basedOn w:val="847"/>
     <w:uiPriority w:val="99"/>
     <w:pPr>
       <w:spacing w:lineRule="auto" w:line="240" w:after="0"/>
@@ -16533,9 +16437,9 @@
       </w:rPr>
     </w:tblStylePr>
   </w:style>
-  <w:style w:type="table" w:styleId="750">
+  <w:style w:type="table" w:styleId="774">
     <w:name w:val="List Table 4 - Accent 3"/>
-    <w:basedOn w:val="823"/>
+    <w:basedOn w:val="847"/>
     <w:uiPriority w:val="99"/>
     <w:pPr>
       <w:spacing w:lineRule="auto" w:line="240" w:after="0"/>
@@ -16602,9 +16506,9 @@
       </w:rPr>
     </w:tblStylePr>
   </w:style>
-  <w:style w:type="table" w:styleId="751">
+  <w:style w:type="table" w:styleId="775">
     <w:name w:val="List Table 4 - Accent 4"/>
-    <w:basedOn w:val="823"/>
+    <w:basedOn w:val="847"/>
     <w:uiPriority w:val="99"/>
     <w:pPr>
       <w:spacing w:lineRule="auto" w:line="240" w:after="0"/>
@@ -16671,9 +16575,9 @@
       </w:rPr>
     </w:tblStylePr>
   </w:style>
-  <w:style w:type="table" w:styleId="752">
+  <w:style w:type="table" w:styleId="776">
     <w:name w:val="List Table 4 - Accent 5"/>
-    <w:basedOn w:val="823"/>
+    <w:basedOn w:val="847"/>
     <w:uiPriority w:val="99"/>
     <w:pPr>
       <w:spacing w:lineRule="auto" w:line="240" w:after="0"/>
@@ -16740,9 +16644,9 @@
       </w:rPr>
     </w:tblStylePr>
   </w:style>
-  <w:style w:type="table" w:styleId="753">
+  <w:style w:type="table" w:styleId="777">
     <w:name w:val="List Table 4 - Accent 6"/>
-    <w:basedOn w:val="823"/>
+    <w:basedOn w:val="847"/>
     <w:uiPriority w:val="99"/>
     <w:pPr>
       <w:spacing w:lineRule="auto" w:line="240" w:after="0"/>
@@ -16809,9 +16713,9 @@
       </w:rPr>
     </w:tblStylePr>
   </w:style>
-  <w:style w:type="table" w:styleId="754">
+  <w:style w:type="table" w:styleId="778">
     <w:name w:val="List Table 5 Dark"/>
-    <w:basedOn w:val="823"/>
+    <w:basedOn w:val="847"/>
     <w:uiPriority w:val="99"/>
     <w:pPr>
       <w:spacing w:lineRule="auto" w:line="240" w:after="0"/>
@@ -16916,9 +16820,9 @@
       </w:rPr>
     </w:tblStylePr>
   </w:style>
-  <w:style w:type="table" w:styleId="755">
+  <w:style w:type="table" w:styleId="779">
     <w:name w:val="List Table 5 Dark - Accent 1"/>
-    <w:basedOn w:val="823"/>
+    <w:basedOn w:val="847"/>
     <w:uiPriority w:val="99"/>
     <w:pPr>
       <w:spacing w:lineRule="auto" w:line="240" w:after="0"/>
@@ -17023,9 +16927,9 @@
       </w:rPr>
     </w:tblStylePr>
   </w:style>
-  <w:style w:type="table" w:styleId="756">
+  <w:style w:type="table" w:styleId="780">
     <w:name w:val="List Table 5 Dark - Accent 2"/>
-    <w:basedOn w:val="823"/>
+    <w:basedOn w:val="847"/>
     <w:uiPriority w:val="99"/>
     <w:pPr>
       <w:spacing w:lineRule="auto" w:line="240" w:after="0"/>
@@ -17130,9 +17034,9 @@
       </w:rPr>
     </w:tblStylePr>
   </w:style>
-  <w:style w:type="table" w:styleId="757">
+  <w:style w:type="table" w:styleId="781">
     <w:name w:val="List Table 5 Dark - Accent 3"/>
-    <w:basedOn w:val="823"/>
+    <w:basedOn w:val="847"/>
     <w:uiPriority w:val="99"/>
     <w:pPr>
       <w:spacing w:lineRule="auto" w:line="240" w:after="0"/>
@@ -17237,9 +17141,9 @@
       </w:rPr>
     </w:tblStylePr>
   </w:style>
-  <w:style w:type="table" w:styleId="758">
+  <w:style w:type="table" w:styleId="782">
     <w:name w:val="List Table 5 Dark - Accent 4"/>
-    <w:basedOn w:val="823"/>
+    <w:basedOn w:val="847"/>
     <w:uiPriority w:val="99"/>
     <w:pPr>
       <w:spacing w:lineRule="auto" w:line="240" w:after="0"/>
@@ -17344,9 +17248,9 @@
       </w:rPr>
     </w:tblStylePr>
   </w:style>
-  <w:style w:type="table" w:styleId="759">
+  <w:style w:type="table" w:styleId="783">
     <w:name w:val="List Table 5 Dark - Accent 5"/>
-    <w:basedOn w:val="823"/>
+    <w:basedOn w:val="847"/>
     <w:uiPriority w:val="99"/>
     <w:pPr>
       <w:spacing w:lineRule="auto" w:line="240" w:after="0"/>
@@ -17451,9 +17355,9 @@
       </w:rPr>
     </w:tblStylePr>
   </w:style>
-  <w:style w:type="table" w:styleId="760">
+  <w:style w:type="table" w:styleId="784">
     <w:name w:val="List Table 5 Dark - Accent 6"/>
-    <w:basedOn w:val="823"/>
+    <w:basedOn w:val="847"/>
     <w:uiPriority w:val="99"/>
     <w:pPr>
       <w:spacing w:lineRule="auto" w:line="240" w:after="0"/>
@@ -17558,9 +17462,9 @@
       </w:rPr>
     </w:tblStylePr>
   </w:style>
-  <w:style w:type="table" w:styleId="761">
+  <w:style w:type="table" w:styleId="785">
     <w:name w:val="List Table 6 Colorful"/>
-    <w:basedOn w:val="823"/>
+    <w:basedOn w:val="847"/>
     <w:uiPriority w:val="99"/>
     <w:pPr>
       <w:spacing w:lineRule="auto" w:line="240" w:after="0"/>
@@ -17631,9 +17535,9 @@
       </w:tcPr>
     </w:tblStylePr>
   </w:style>
-  <w:style w:type="table" w:styleId="762">
+  <w:style w:type="table" w:styleId="786">
     <w:name w:val="List Table 6 Colorful - Accent 1"/>
-    <w:basedOn w:val="823"/>
+    <w:basedOn w:val="847"/>
     <w:uiPriority w:val="99"/>
     <w:pPr>
       <w:spacing w:lineRule="auto" w:line="240" w:after="0"/>
@@ -17704,9 +17608,9 @@
       </w:tcPr>
     </w:tblStylePr>
   </w:style>
-  <w:style w:type="table" w:styleId="763">
+  <w:style w:type="table" w:styleId="787">
     <w:name w:val="List Table 6 Colorful - Accent 2"/>
-    <w:basedOn w:val="823"/>
+    <w:basedOn w:val="847"/>
     <w:uiPriority w:val="99"/>
     <w:pPr>
       <w:spacing w:lineRule="auto" w:line="240" w:after="0"/>
@@ -17777,9 +17681,9 @@
       </w:tcPr>
     </w:tblStylePr>
   </w:style>
-  <w:style w:type="table" w:styleId="764">
+  <w:style w:type="table" w:styleId="788">
     <w:name w:val="List Table 6 Colorful - Accent 3"/>
-    <w:basedOn w:val="823"/>
+    <w:basedOn w:val="847"/>
     <w:uiPriority w:val="99"/>
     <w:pPr>
       <w:spacing w:lineRule="auto" w:line="240" w:after="0"/>
@@ -17850,9 +17754,9 @@
       </w:tcPr>
     </w:tblStylePr>
   </w:style>
-  <w:style w:type="table" w:styleId="765">
+  <w:style w:type="table" w:styleId="789">
     <w:name w:val="List Table 6 Colorful - Accent 4"/>
-    <w:basedOn w:val="823"/>
+    <w:basedOn w:val="847"/>
     <w:uiPriority w:val="99"/>
     <w:pPr>
       <w:spacing w:lineRule="auto" w:line="240" w:after="0"/>
@@ -17923,9 +17827,9 @@
       </w:tcPr>
     </w:tblStylePr>
   </w:style>
-  <w:style w:type="table" w:styleId="766">
+  <w:style w:type="table" w:styleId="790">
     <w:name w:val="List Table 6 Colorful - Accent 5"/>
-    <w:basedOn w:val="823"/>
+    <w:basedOn w:val="847"/>
     <w:uiPriority w:val="99"/>
     <w:pPr>
       <w:spacing w:lineRule="auto" w:line="240" w:after="0"/>
@@ -17996,9 +17900,9 @@
       </w:tcPr>
     </w:tblStylePr>
   </w:style>
-  <w:style w:type="table" w:styleId="767">
+  <w:style w:type="table" w:styleId="791">
     <w:name w:val="List Table 6 Colorful - Accent 6"/>
-    <w:basedOn w:val="823"/>
+    <w:basedOn w:val="847"/>
     <w:uiPriority w:val="99"/>
     <w:pPr>
       <w:spacing w:lineRule="auto" w:line="240" w:after="0"/>
@@ -18069,9 +17973,9 @@
       </w:tcPr>
     </w:tblStylePr>
   </w:style>
-  <w:style w:type="table" w:styleId="768">
+  <w:style w:type="table" w:styleId="792">
     <w:name w:val="List Table 7 Colorful"/>
-    <w:basedOn w:val="823"/>
+    <w:basedOn w:val="847"/>
     <w:uiPriority w:val="99"/>
     <w:pPr>
       <w:spacing w:lineRule="auto" w:line="240" w:after="0"/>
@@ -18185,9 +18089,9 @@
       </w:rPr>
     </w:tblStylePr>
   </w:style>
-  <w:style w:type="table" w:styleId="769">
+  <w:style w:type="table" w:styleId="793">
     <w:name w:val="List Table 7 Colorful - Accent 1"/>
-    <w:basedOn w:val="823"/>
+    <w:basedOn w:val="847"/>
     <w:uiPriority w:val="99"/>
     <w:pPr>
       <w:spacing w:lineRule="auto" w:line="240" w:after="0"/>
@@ -18301,9 +18205,9 @@
       </w:rPr>
     </w:tblStylePr>
   </w:style>
-  <w:style w:type="table" w:styleId="770">
+  <w:style w:type="table" w:styleId="794">
     <w:name w:val="List Table 7 Colorful - Accent 2"/>
-    <w:basedOn w:val="823"/>
+    <w:basedOn w:val="847"/>
     <w:uiPriority w:val="99"/>
     <w:pPr>
       <w:spacing w:lineRule="auto" w:line="240" w:after="0"/>
@@ -18417,9 +18321,9 @@
       </w:rPr>
     </w:tblStylePr>
   </w:style>
-  <w:style w:type="table" w:styleId="771">
+  <w:style w:type="table" w:styleId="795">
     <w:name w:val="List Table 7 Colorful - Accent 3"/>
-    <w:basedOn w:val="823"/>
+    <w:basedOn w:val="847"/>
     <w:uiPriority w:val="99"/>
     <w:pPr>
       <w:spacing w:lineRule="auto" w:line="240" w:after="0"/>
@@ -18533,9 +18437,9 @@
       </w:rPr>
     </w:tblStylePr>
   </w:style>
-  <w:style w:type="table" w:styleId="772">
+  <w:style w:type="table" w:styleId="796">
     <w:name w:val="List Table 7 Colorful - Accent 4"/>
-    <w:basedOn w:val="823"/>
+    <w:basedOn w:val="847"/>
     <w:uiPriority w:val="99"/>
     <w:pPr>
       <w:spacing w:lineRule="auto" w:line="240" w:after="0"/>
@@ -18649,9 +18553,9 @@
       </w:rPr>
     </w:tblStylePr>
   </w:style>
-  <w:style w:type="table" w:styleId="773">
+  <w:style w:type="table" w:styleId="797">
     <w:name w:val="List Table 7 Colorful - Accent 5"/>
-    <w:basedOn w:val="823"/>
+    <w:basedOn w:val="847"/>
     <w:uiPriority w:val="99"/>
     <w:pPr>
       <w:spacing w:lineRule="auto" w:line="240" w:after="0"/>
@@ -18765,9 +18669,9 @@
       </w:rPr>
     </w:tblStylePr>
   </w:style>
-  <w:style w:type="table" w:styleId="774">
+  <w:style w:type="table" w:styleId="798">
     <w:name w:val="List Table 7 Colorful - Accent 6"/>
-    <w:basedOn w:val="823"/>
+    <w:basedOn w:val="847"/>
     <w:uiPriority w:val="99"/>
     <w:pPr>
       <w:spacing w:lineRule="auto" w:line="240" w:after="0"/>
@@ -18881,9 +18785,9 @@
       </w:rPr>
     </w:tblStylePr>
   </w:style>
-  <w:style w:type="table" w:styleId="775">
+  <w:style w:type="table" w:styleId="799">
     <w:name w:val="Lined - Accent"/>
-    <w:basedOn w:val="823"/>
+    <w:basedOn w:val="847"/>
     <w:uiPriority w:val="99"/>
     <w:rPr>
       <w:color w:val="404040"/>
@@ -18971,9 +18875,9 @@
       </w:tcPr>
     </w:tblStylePr>
   </w:style>
-  <w:style w:type="table" w:styleId="776">
+  <w:style w:type="table" w:styleId="800">
     <w:name w:val="Lined - Accent 1"/>
-    <w:basedOn w:val="823"/>
+    <w:basedOn w:val="847"/>
     <w:uiPriority w:val="99"/>
     <w:rPr>
       <w:color w:val="404040"/>
@@ -19061,9 +18965,9 @@
       </w:tcPr>
     </w:tblStylePr>
   </w:style>
-  <w:style w:type="table" w:styleId="777">
+  <w:style w:type="table" w:styleId="801">
     <w:name w:val="Lined - Accent 2"/>
-    <w:basedOn w:val="823"/>
+    <w:basedOn w:val="847"/>
     <w:uiPriority w:val="99"/>
     <w:rPr>
       <w:color w:val="404040"/>
@@ -19151,9 +19055,9 @@
       </w:tcPr>
     </w:tblStylePr>
   </w:style>
-  <w:style w:type="table" w:styleId="778">
+  <w:style w:type="table" w:styleId="802">
     <w:name w:val="Lined - Accent 3"/>
-    <w:basedOn w:val="823"/>
+    <w:basedOn w:val="847"/>
     <w:uiPriority w:val="99"/>
     <w:rPr>
       <w:color w:val="404040"/>
@@ -19241,9 +19145,9 @@
       </w:tcPr>
     </w:tblStylePr>
   </w:style>
-  <w:style w:type="table" w:styleId="779">
+  <w:style w:type="table" w:styleId="803">
     <w:name w:val="Lined - Accent 4"/>
-    <w:basedOn w:val="823"/>
+    <w:basedOn w:val="847"/>
     <w:uiPriority w:val="99"/>
     <w:rPr>
       <w:color w:val="404040"/>
@@ -19331,9 +19235,9 @@
       </w:tcPr>
     </w:tblStylePr>
   </w:style>
-  <w:style w:type="table" w:styleId="780">
+  <w:style w:type="table" w:styleId="804">
     <w:name w:val="Lined - Accent 5"/>
-    <w:basedOn w:val="823"/>
+    <w:basedOn w:val="847"/>
     <w:uiPriority w:val="99"/>
     <w:rPr>
       <w:color w:val="404040"/>
@@ -19421,9 +19325,9 @@
       </w:tcPr>
     </w:tblStylePr>
   </w:style>
-  <w:style w:type="table" w:styleId="781">
+  <w:style w:type="table" w:styleId="805">
     <w:name w:val="Lined - Accent 6"/>
-    <w:basedOn w:val="823"/>
+    <w:basedOn w:val="847"/>
     <w:uiPriority w:val="99"/>
     <w:rPr>
       <w:color w:val="404040"/>
@@ -19511,9 +19415,9 @@
       </w:tcPr>
     </w:tblStylePr>
   </w:style>
-  <w:style w:type="table" w:styleId="782">
+  <w:style w:type="table" w:styleId="806">
     <w:name w:val="Bordered &amp; Lined - Accent"/>
-    <w:basedOn w:val="823"/>
+    <w:basedOn w:val="847"/>
     <w:uiPriority w:val="99"/>
     <w:rPr>
       <w:color w:val="404040"/>
@@ -19609,9 +19513,9 @@
       </w:tcPr>
     </w:tblStylePr>
   </w:style>
-  <w:style w:type="table" w:styleId="783">
+  <w:style w:type="table" w:styleId="807">
     <w:name w:val="Bordered &amp; Lined - Accent 1"/>
-    <w:basedOn w:val="823"/>
+    <w:basedOn w:val="847"/>
     <w:uiPriority w:val="99"/>
     <w:rPr>
       <w:color w:val="404040"/>
@@ -19707,9 +19611,9 @@
       </w:tcPr>
     </w:tblStylePr>
   </w:style>
-  <w:style w:type="table" w:styleId="784">
+  <w:style w:type="table" w:styleId="808">
     <w:name w:val="Bordered &amp; Lined - Accent 2"/>
-    <w:basedOn w:val="823"/>
+    <w:basedOn w:val="847"/>
     <w:uiPriority w:val="99"/>
     <w:rPr>
       <w:color w:val="404040"/>
@@ -19805,9 +19709,9 @@
       </w:tcPr>
     </w:tblStylePr>
   </w:style>
-  <w:style w:type="table" w:styleId="785">
+  <w:style w:type="table" w:styleId="809">
     <w:name w:val="Bordered &amp; Lined - Accent 3"/>
-    <w:basedOn w:val="823"/>
+    <w:basedOn w:val="847"/>
     <w:uiPriority w:val="99"/>
     <w:rPr>
       <w:color w:val="404040"/>
@@ -19903,9 +19807,9 @@
       </w:tcPr>
     </w:tblStylePr>
   </w:style>
-  <w:style w:type="table" w:styleId="786">
+  <w:style w:type="table" w:styleId="810">
     <w:name w:val="Bordered &amp; Lined - Accent 4"/>
-    <w:basedOn w:val="823"/>
+    <w:basedOn w:val="847"/>
     <w:uiPriority w:val="99"/>
     <w:rPr>
       <w:color w:val="404040"/>
@@ -20001,9 +19905,9 @@
       </w:tcPr>
     </w:tblStylePr>
   </w:style>
-  <w:style w:type="table" w:styleId="787">
+  <w:style w:type="table" w:styleId="811">
     <w:name w:val="Bordered &amp; Lined - Accent 5"/>
-    <w:basedOn w:val="823"/>
+    <w:basedOn w:val="847"/>
     <w:uiPriority w:val="99"/>
     <w:rPr>
       <w:color w:val="404040"/>
@@ -20099,9 +20003,9 @@
       </w:tcPr>
     </w:tblStylePr>
   </w:style>
-  <w:style w:type="table" w:styleId="788">
+  <w:style w:type="table" w:styleId="812">
     <w:name w:val="Bordered &amp; Lined - Accent 6"/>
-    <w:basedOn w:val="823"/>
+    <w:basedOn w:val="847"/>
     <w:uiPriority w:val="99"/>
     <w:rPr>
       <w:color w:val="404040"/>
@@ -20197,9 +20101,9 @@
       </w:tcPr>
     </w:tblStylePr>
   </w:style>
-  <w:style w:type="table" w:styleId="789">
+  <w:style w:type="table" w:styleId="813">
     <w:name w:val="Bordered"/>
-    <w:basedOn w:val="823"/>
+    <w:basedOn w:val="847"/>
     <w:uiPriority w:val="99"/>
     <w:pPr>
       <w:spacing w:lineRule="auto" w:line="240" w:after="0"/>
@@ -20276,9 +20180,9 @@
       </w:tcPr>
     </w:tblStylePr>
   </w:style>
-  <w:style w:type="table" w:styleId="790">
+  <w:style w:type="table" w:styleId="814">
     <w:name w:val="Bordered - Accent 1"/>
-    <w:basedOn w:val="823"/>
+    <w:basedOn w:val="847"/>
     <w:uiPriority w:val="99"/>
     <w:pPr>
       <w:spacing w:lineRule="auto" w:line="240" w:after="0"/>
@@ -20355,9 +20259,9 @@
       </w:tcPr>
     </w:tblStylePr>
   </w:style>
-  <w:style w:type="table" w:styleId="791">
+  <w:style w:type="table" w:styleId="815">
     <w:name w:val="Bordered - Accent 2"/>
-    <w:basedOn w:val="823"/>
+    <w:basedOn w:val="847"/>
     <w:uiPriority w:val="99"/>
     <w:pPr>
       <w:spacing w:lineRule="auto" w:line="240" w:after="0"/>
@@ -20434,9 +20338,9 @@
       </w:tcPr>
     </w:tblStylePr>
   </w:style>
-  <w:style w:type="table" w:styleId="792">
+  <w:style w:type="table" w:styleId="816">
     <w:name w:val="Bordered - Accent 3"/>
-    <w:basedOn w:val="823"/>
+    <w:basedOn w:val="847"/>
     <w:uiPriority w:val="99"/>
     <w:pPr>
       <w:spacing w:lineRule="auto" w:line="240" w:after="0"/>
@@ -20513,9 +20417,9 @@
       </w:tcPr>
     </w:tblStylePr>
   </w:style>
-  <w:style w:type="table" w:styleId="793">
+  <w:style w:type="table" w:styleId="817">
     <w:name w:val="Bordered - Accent 4"/>
-    <w:basedOn w:val="823"/>
+    <w:basedOn w:val="847"/>
     <w:uiPriority w:val="99"/>
     <w:pPr>
       <w:spacing w:lineRule="auto" w:line="240" w:after="0"/>
@@ -20592,9 +20496,9 @@
       </w:tcPr>
     </w:tblStylePr>
   </w:style>
-  <w:style w:type="table" w:styleId="794">
+  <w:style w:type="table" w:styleId="818">
     <w:name w:val="Bordered - Accent 5"/>
-    <w:basedOn w:val="823"/>
+    <w:basedOn w:val="847"/>
     <w:uiPriority w:val="99"/>
     <w:pPr>
       <w:spacing w:lineRule="auto" w:line="240" w:after="0"/>
@@ -20671,9 +20575,9 @@
       </w:tcPr>
     </w:tblStylePr>
   </w:style>
-  <w:style w:type="table" w:styleId="795">
+  <w:style w:type="table" w:styleId="819">
     <w:name w:val="Bordered - Accent 6"/>
-    <w:basedOn w:val="823"/>
+    <w:basedOn w:val="847"/>
     <w:uiPriority w:val="99"/>
     <w:pPr>
       <w:spacing w:lineRule="auto" w:line="240" w:after="0"/>
@@ -20750,7 +20654,7 @@
       </w:tcPr>
     </w:tblStylePr>
   </w:style>
-  <w:style w:type="character" w:styleId="796">
+  <w:style w:type="character" w:styleId="820">
     <w:name w:val="Hyperlink"/>
     <w:uiPriority w:val="99"/>
     <w:unhideWhenUsed/>
@@ -20759,10 +20663,10 @@
       <w:u w:val="single"/>
     </w:rPr>
   </w:style>
-  <w:style w:type="paragraph" w:styleId="797">
+  <w:style w:type="paragraph" w:styleId="821">
     <w:name w:val="footnote text"/>
-    <w:basedOn w:val="813"/>
-    <w:link w:val="798"/>
+    <w:basedOn w:val="837"/>
+    <w:link w:val="822"/>
     <w:uiPriority w:val="99"/>
     <w:semiHidden/>
     <w:unhideWhenUsed/>
@@ -20773,15 +20677,15 @@
       <w:spacing w:lineRule="auto" w:line="240" w:after="40"/>
     </w:pPr>
   </w:style>
-  <w:style w:type="character" w:styleId="798">
+  <w:style w:type="character" w:styleId="822">
     <w:name w:val="Footnote Text Char"/>
-    <w:link w:val="797"/>
+    <w:link w:val="821"/>
     <w:uiPriority w:val="99"/>
     <w:rPr>
       <w:sz w:val="18"/>
     </w:rPr>
   </w:style>
-  <w:style w:type="character" w:styleId="799">
+  <w:style w:type="character" w:styleId="823">
     <w:name w:val="footnote reference"/>
     <w:uiPriority w:val="99"/>
     <w:unhideWhenUsed/>
@@ -20789,10 +20693,10 @@
       <w:vertAlign w:val="superscript"/>
     </w:rPr>
   </w:style>
-  <w:style w:type="paragraph" w:styleId="800">
+  <w:style w:type="paragraph" w:styleId="824">
     <w:name w:val="endnote text"/>
-    <w:basedOn w:val="813"/>
-    <w:link w:val="801"/>
+    <w:basedOn w:val="837"/>
+    <w:link w:val="825"/>
     <w:uiPriority w:val="99"/>
     <w:semiHidden/>
     <w:unhideWhenUsed/>
@@ -20803,15 +20707,15 @@
       <w:spacing w:lineRule="auto" w:line="240" w:after="0"/>
     </w:pPr>
   </w:style>
-  <w:style w:type="character" w:styleId="801">
+  <w:style w:type="character" w:styleId="825">
     <w:name w:val="Endnote Text Char"/>
-    <w:link w:val="800"/>
+    <w:link w:val="824"/>
     <w:uiPriority w:val="99"/>
     <w:rPr>
       <w:sz w:val="20"/>
     </w:rPr>
   </w:style>
-  <w:style w:type="character" w:styleId="802">
+  <w:style w:type="character" w:styleId="826">
     <w:name w:val="endnote reference"/>
     <w:uiPriority w:val="99"/>
     <w:semiHidden/>
@@ -20820,10 +20724,10 @@
       <w:vertAlign w:val="superscript"/>
     </w:rPr>
   </w:style>
-  <w:style w:type="paragraph" w:styleId="803">
+  <w:style w:type="paragraph" w:styleId="827">
     <w:name w:val="toc 1"/>
-    <w:basedOn w:val="813"/>
-    <w:next w:val="813"/>
+    <w:basedOn w:val="837"/>
+    <w:next w:val="837"/>
     <w:uiPriority w:val="39"/>
     <w:unhideWhenUsed/>
     <w:pPr>
@@ -20831,10 +20735,10 @@
       <w:spacing w:after="57"/>
     </w:pPr>
   </w:style>
-  <w:style w:type="paragraph" w:styleId="804">
+  <w:style w:type="paragraph" w:styleId="828">
     <w:name w:val="toc 2"/>
-    <w:basedOn w:val="813"/>
-    <w:next w:val="813"/>
+    <w:basedOn w:val="837"/>
+    <w:next w:val="837"/>
     <w:uiPriority w:val="39"/>
     <w:unhideWhenUsed/>
     <w:pPr>
@@ -20842,10 +20746,10 @@
       <w:spacing w:after="57"/>
     </w:pPr>
   </w:style>
-  <w:style w:type="paragraph" w:styleId="805">
+  <w:style w:type="paragraph" w:styleId="829">
     <w:name w:val="toc 3"/>
-    <w:basedOn w:val="813"/>
-    <w:next w:val="813"/>
+    <w:basedOn w:val="837"/>
+    <w:next w:val="837"/>
     <w:uiPriority w:val="39"/>
     <w:unhideWhenUsed/>
     <w:pPr>
@@ -20853,10 +20757,10 @@
       <w:spacing w:after="57"/>
     </w:pPr>
   </w:style>
-  <w:style w:type="paragraph" w:styleId="806">
+  <w:style w:type="paragraph" w:styleId="830">
     <w:name w:val="toc 4"/>
-    <w:basedOn w:val="813"/>
-    <w:next w:val="813"/>
+    <w:basedOn w:val="837"/>
+    <w:next w:val="837"/>
     <w:uiPriority w:val="39"/>
     <w:unhideWhenUsed/>
     <w:pPr>
@@ -20864,10 +20768,10 @@
       <w:spacing w:after="57"/>
     </w:pPr>
   </w:style>
-  <w:style w:type="paragraph" w:styleId="807">
+  <w:style w:type="paragraph" w:styleId="831">
     <w:name w:val="toc 5"/>
-    <w:basedOn w:val="813"/>
-    <w:next w:val="813"/>
+    <w:basedOn w:val="837"/>
+    <w:next w:val="837"/>
     <w:uiPriority w:val="39"/>
     <w:unhideWhenUsed/>
     <w:pPr>
@@ -20875,10 +20779,10 @@
       <w:spacing w:after="57"/>
     </w:pPr>
   </w:style>
-  <w:style w:type="paragraph" w:styleId="808">
+  <w:style w:type="paragraph" w:styleId="832">
     <w:name w:val="toc 6"/>
-    <w:basedOn w:val="813"/>
-    <w:next w:val="813"/>
+    <w:basedOn w:val="837"/>
+    <w:next w:val="837"/>
     <w:uiPriority w:val="39"/>
     <w:unhideWhenUsed/>
     <w:pPr>
@@ -20886,10 +20790,10 @@
       <w:spacing w:after="57"/>
     </w:pPr>
   </w:style>
-  <w:style w:type="paragraph" w:styleId="809">
+  <w:style w:type="paragraph" w:styleId="833">
     <w:name w:val="toc 7"/>
-    <w:basedOn w:val="813"/>
-    <w:next w:val="813"/>
+    <w:basedOn w:val="837"/>
+    <w:next w:val="837"/>
     <w:uiPriority w:val="39"/>
     <w:unhideWhenUsed/>
     <w:pPr>
@@ -20897,10 +20801,10 @@
       <w:spacing w:after="57"/>
     </w:pPr>
   </w:style>
-  <w:style w:type="paragraph" w:styleId="810">
+  <w:style w:type="paragraph" w:styleId="834">
     <w:name w:val="toc 8"/>
-    <w:basedOn w:val="813"/>
-    <w:next w:val="813"/>
+    <w:basedOn w:val="837"/>
+    <w:next w:val="837"/>
     <w:uiPriority w:val="39"/>
     <w:unhideWhenUsed/>
     <w:pPr>
@@ -20908,10 +20812,10 @@
       <w:spacing w:after="57"/>
     </w:pPr>
   </w:style>
-  <w:style w:type="paragraph" w:styleId="811">
+  <w:style w:type="paragraph" w:styleId="835">
     <w:name w:val="toc 9"/>
-    <w:basedOn w:val="813"/>
-    <w:next w:val="813"/>
+    <w:basedOn w:val="837"/>
+    <w:next w:val="837"/>
     <w:uiPriority w:val="39"/>
     <w:unhideWhenUsed/>
     <w:pPr>
@@ -20919,19 +20823,19 @@
       <w:spacing w:after="57"/>
     </w:pPr>
   </w:style>
-  <w:style w:type="paragraph" w:styleId="812">
+  <w:style w:type="paragraph" w:styleId="836">
     <w:name w:val="TOC Heading"/>
     <w:uiPriority w:val="39"/>
     <w:unhideWhenUsed/>
   </w:style>
-  <w:style w:type="paragraph" w:styleId="813" w:default="1">
+  <w:style w:type="paragraph" w:styleId="837" w:default="1">
     <w:name w:val="Normal"/>
     <w:qFormat/>
   </w:style>
-  <w:style w:type="paragraph" w:styleId="814">
+  <w:style w:type="paragraph" w:styleId="838">
     <w:name w:val="Heading 1"/>
-    <w:basedOn w:val="813"/>
-    <w:next w:val="813"/>
+    <w:basedOn w:val="837"/>
+    <w:next w:val="837"/>
     <w:qFormat/>
     <w:uiPriority w:val="9"/>
     <w:rPr>
@@ -20949,10 +20853,10 @@
       <w:outlineLvl w:val="0"/>
     </w:pPr>
   </w:style>
-  <w:style w:type="paragraph" w:styleId="815">
+  <w:style w:type="paragraph" w:styleId="839">
     <w:name w:val="Heading 2"/>
-    <w:basedOn w:val="813"/>
-    <w:next w:val="813"/>
+    <w:basedOn w:val="837"/>
+    <w:next w:val="837"/>
     <w:qFormat/>
     <w:uiPriority w:val="9"/>
     <w:unhideWhenUsed/>
@@ -20970,10 +20874,10 @@
       <w:outlineLvl w:val="1"/>
     </w:pPr>
   </w:style>
-  <w:style w:type="paragraph" w:styleId="816">
+  <w:style w:type="paragraph" w:styleId="840">
     <w:name w:val="Heading 3"/>
-    <w:basedOn w:val="813"/>
-    <w:next w:val="813"/>
+    <w:basedOn w:val="837"/>
+    <w:next w:val="837"/>
     <w:qFormat/>
     <w:uiPriority w:val="9"/>
     <w:unhideWhenUsed/>
@@ -20994,10 +20898,10 @@
       <w:outlineLvl w:val="2"/>
     </w:pPr>
   </w:style>
-  <w:style w:type="paragraph" w:styleId="817">
+  <w:style w:type="paragraph" w:styleId="841">
     <w:name w:val="Heading 4"/>
-    <w:basedOn w:val="813"/>
-    <w:next w:val="813"/>
+    <w:basedOn w:val="837"/>
+    <w:next w:val="837"/>
     <w:qFormat/>
     <w:uiPriority w:val="9"/>
     <w:unhideWhenUsed/>
@@ -21014,10 +20918,10 @@
       <w:outlineLvl w:val="3"/>
     </w:pPr>
   </w:style>
-  <w:style w:type="paragraph" w:styleId="818">
+  <w:style w:type="paragraph" w:styleId="842">
     <w:name w:val="Heading 5"/>
-    <w:basedOn w:val="813"/>
-    <w:next w:val="813"/>
+    <w:basedOn w:val="837"/>
+    <w:next w:val="837"/>
     <w:qFormat/>
     <w:uiPriority w:val="9"/>
     <w:unhideWhenUsed/>
@@ -21036,10 +20940,10 @@
       <w:outlineLvl w:val="4"/>
     </w:pPr>
   </w:style>
-  <w:style w:type="paragraph" w:styleId="819">
+  <w:style w:type="paragraph" w:styleId="843">
     <w:name w:val="Heading 6"/>
-    <w:basedOn w:val="813"/>
-    <w:next w:val="813"/>
+    <w:basedOn w:val="837"/>
+    <w:next w:val="837"/>
     <w:qFormat/>
     <w:uiPriority w:val="9"/>
     <w:unhideWhenUsed/>
@@ -21058,10 +20962,10 @@
       <w:outlineLvl w:val="5"/>
     </w:pPr>
   </w:style>
-  <w:style w:type="paragraph" w:styleId="820">
+  <w:style w:type="paragraph" w:styleId="844">
     <w:name w:val="Heading 7"/>
-    <w:basedOn w:val="813"/>
-    <w:next w:val="813"/>
+    <w:basedOn w:val="837"/>
+    <w:next w:val="837"/>
     <w:qFormat/>
     <w:uiPriority w:val="9"/>
     <w:unhideWhenUsed/>
@@ -21080,10 +20984,10 @@
       <w:outlineLvl w:val="6"/>
     </w:pPr>
   </w:style>
-  <w:style w:type="paragraph" w:styleId="821">
+  <w:style w:type="paragraph" w:styleId="845">
     <w:name w:val="Heading 8"/>
-    <w:basedOn w:val="813"/>
-    <w:next w:val="813"/>
+    <w:basedOn w:val="837"/>
+    <w:next w:val="837"/>
     <w:qFormat/>
     <w:uiPriority w:val="9"/>
     <w:unhideWhenUsed/>
@@ -21100,10 +21004,10 @@
       <w:outlineLvl w:val="7"/>
     </w:pPr>
   </w:style>
-  <w:style w:type="paragraph" w:styleId="822">
+  <w:style w:type="paragraph" w:styleId="846">
     <w:name w:val="Heading 9"/>
-    <w:basedOn w:val="813"/>
-    <w:next w:val="813"/>
+    <w:basedOn w:val="837"/>
+    <w:next w:val="837"/>
     <w:qFormat/>
     <w:uiPriority w:val="9"/>
     <w:unhideWhenUsed/>
@@ -21122,7 +21026,7 @@
       <w:outlineLvl w:val="8"/>
     </w:pPr>
   </w:style>
-  <w:style w:type="table" w:styleId="823" w:default="1">
+  <w:style w:type="table" w:styleId="847" w:default="1">
     <w:name w:val="Normal Table"/>
     <w:uiPriority w:val="99"/>
     <w:semiHidden/>
@@ -21137,15 +21041,15 @@
       </w:tblCellMar>
     </w:tblPr>
   </w:style>
-  <w:style w:type="numbering" w:styleId="824" w:default="1">
+  <w:style w:type="numbering" w:styleId="848" w:default="1">
     <w:name w:val="No List"/>
     <w:uiPriority w:val="99"/>
     <w:semiHidden/>
     <w:unhideWhenUsed/>
   </w:style>
-  <w:style w:type="paragraph" w:styleId="825">
+  <w:style w:type="paragraph" w:styleId="849">
     <w:name w:val="Footer"/>
-    <w:basedOn w:val="813"/>
+    <w:basedOn w:val="837"/>
     <w:uiPriority w:val="99"/>
     <w:unhideWhenUsed/>
     <w:pPr>
@@ -21156,9 +21060,9 @@
       </w:tabs>
     </w:pPr>
   </w:style>
-  <w:style w:type="paragraph" w:styleId="826">
+  <w:style w:type="paragraph" w:styleId="850">
     <w:name w:val="Header"/>
-    <w:basedOn w:val="813"/>
+    <w:basedOn w:val="837"/>
     <w:uiPriority w:val="99"/>
     <w:unhideWhenUsed/>
     <w:pPr>
@@ -21169,7 +21073,7 @@
       </w:tabs>
     </w:pPr>
   </w:style>
-  <w:style w:type="paragraph" w:styleId="827">
+  <w:style w:type="paragraph" w:styleId="851">
     <w:name w:val="No Spacing"/>
     <w:qFormat/>
     <w:uiPriority w:val="1"/>
@@ -21177,10 +21081,10 @@
       <w:spacing w:lineRule="auto" w:line="240" w:after="0"/>
     </w:pPr>
   </w:style>
-  <w:style w:type="paragraph" w:styleId="828">
+  <w:style w:type="paragraph" w:styleId="852">
     <w:name w:val="Quote"/>
-    <w:basedOn w:val="813"/>
-    <w:next w:val="813"/>
+    <w:basedOn w:val="837"/>
+    <w:next w:val="837"/>
     <w:qFormat/>
     <w:uiPriority w:val="29"/>
     <w:rPr>
@@ -21195,10 +21099,10 @@
       <w:jc w:val="both"/>
     </w:pPr>
   </w:style>
-  <w:style w:type="paragraph" w:styleId="829">
+  <w:style w:type="paragraph" w:styleId="853">
     <w:name w:val="Subtitle"/>
-    <w:basedOn w:val="813"/>
-    <w:next w:val="813"/>
+    <w:basedOn w:val="837"/>
+    <w:next w:val="837"/>
     <w:qFormat/>
     <w:uiPriority w:val="11"/>
     <w:rPr>
@@ -21217,10 +21121,10 @@
       <w:outlineLvl w:val="0"/>
     </w:pPr>
   </w:style>
-  <w:style w:type="paragraph" w:styleId="830">
+  <w:style w:type="paragraph" w:styleId="854">
     <w:name w:val="Intense Quote"/>
-    <w:basedOn w:val="813"/>
-    <w:next w:val="813"/>
+    <w:basedOn w:val="837"/>
+    <w:next w:val="837"/>
     <w:qFormat/>
     <w:uiPriority w:val="30"/>
     <w:rPr>
@@ -21244,10 +21148,10 @@
       </w:pBdr>
     </w:pPr>
   </w:style>
-  <w:style w:type="paragraph" w:styleId="831">
+  <w:style w:type="paragraph" w:styleId="855">
     <w:name w:val="Title"/>
-    <w:basedOn w:val="813"/>
-    <w:next w:val="813"/>
+    <w:basedOn w:val="837"/>
+    <w:next w:val="837"/>
     <w:qFormat/>
     <w:uiPriority w:val="10"/>
     <w:rPr>
@@ -21267,9 +21171,9 @@
       <w:outlineLvl w:val="0"/>
     </w:pPr>
   </w:style>
-  <w:style w:type="paragraph" w:styleId="832">
+  <w:style w:type="paragraph" w:styleId="856">
     <w:name w:val="List Paragraph"/>
-    <w:basedOn w:val="813"/>
+    <w:basedOn w:val="837"/>
     <w:qFormat/>
     <w:uiPriority w:val="34"/>
     <w:pPr>
@@ -21277,7 +21181,7 @@
       <w:ind w:left="720"/>
     </w:pPr>
   </w:style>
-  <w:style w:type="character" w:styleId="833" w:default="1">
+  <w:style w:type="character" w:styleId="857" w:default="1">
     <w:name w:val="Default Paragraph Font"/>
     <w:uiPriority w:val="1"/>
     <w:semiHidden/>

</xml_diff>